<commit_message>
all documents were changed
</commit_message>
<xml_diff>
--- a/Mariia Kryzhalko/HW1.docx
+++ b/Mariia Kryzhalko/HW1.docx
@@ -222,7 +222,25 @@
                 <w:sz w:val="20"/>
                 <w:szCs w:val="20"/>
               </w:rPr>
-              <w:t xml:space="preserve"> cursor </w:t>
+              <w:t xml:space="preserve"> </w:t>
+            </w:r>
+            <w:r>
+              <w:rPr>
+                <w:rFonts w:ascii="Arial" w:hAnsi="Arial" w:cs="Arial"/>
+                <w:color w:val="336699"/>
+                <w:sz w:val="20"/>
+                <w:szCs w:val="20"/>
+              </w:rPr>
+              <w:t>pointer</w:t>
+            </w:r>
+            <w:r>
+              <w:rPr>
+                <w:rFonts w:ascii="Arial" w:hAnsi="Arial" w:cs="Arial"/>
+                <w:color w:val="336699"/>
+                <w:sz w:val="20"/>
+                <w:szCs w:val="20"/>
+              </w:rPr>
+              <w:t xml:space="preserve"> </w:t>
             </w:r>
             <w:r>
               <w:rPr>
@@ -365,7 +383,25 @@
                 <w:sz w:val="20"/>
                 <w:szCs w:val="20"/>
               </w:rPr>
-              <w:t xml:space="preserve">(cursor </w:t>
+              <w:t>(</w:t>
+            </w:r>
+            <w:r>
+              <w:rPr>
+                <w:rFonts w:ascii="Arial" w:hAnsi="Arial" w:cs="Arial"/>
+                <w:color w:val="336699"/>
+                <w:sz w:val="20"/>
+                <w:szCs w:val="20"/>
+              </w:rPr>
+              <w:t>pointer</w:t>
+            </w:r>
+            <w:r>
+              <w:rPr>
+                <w:rFonts w:ascii="Arial" w:hAnsi="Arial" w:cs="Arial"/>
+                <w:color w:val="336699"/>
+                <w:sz w:val="20"/>
+                <w:szCs w:val="20"/>
+              </w:rPr>
+              <w:t xml:space="preserve"> </w:t>
             </w:r>
             <w:r>
               <w:rPr>
@@ -383,7 +419,25 @@
                 <w:sz w:val="20"/>
                 <w:szCs w:val="20"/>
               </w:rPr>
-              <w:t xml:space="preserve"> have arrow shape,</w:t>
+              <w:t xml:space="preserve"> </w:t>
+            </w:r>
+            <w:r>
+              <w:rPr>
+                <w:rFonts w:ascii="Arial" w:hAnsi="Arial" w:cs="Arial"/>
+                <w:color w:val="336699"/>
+                <w:sz w:val="20"/>
+                <w:szCs w:val="20"/>
+              </w:rPr>
+              <w:t>look like vertical line</w:t>
+            </w:r>
+            <w:r>
+              <w:rPr>
+                <w:rFonts w:ascii="Arial" w:hAnsi="Arial" w:cs="Arial"/>
+                <w:color w:val="336699"/>
+                <w:sz w:val="20"/>
+                <w:szCs w:val="20"/>
+              </w:rPr>
+              <w:t>,</w:t>
             </w:r>
             <w:r>
               <w:rPr>
@@ -601,7 +655,61 @@
                 <w:sz w:val="20"/>
                 <w:szCs w:val="20"/>
               </w:rPr>
-              <w:t xml:space="preserve">, first letter of title of button &lt;Send&gt; </w:t>
+              <w:t>,</w:t>
+            </w:r>
+            <w:r>
+              <w:rPr>
+                <w:rFonts w:ascii="Arial" w:hAnsi="Arial" w:cs="Arial"/>
+                <w:color w:val="336699"/>
+                <w:sz w:val="20"/>
+                <w:szCs w:val="20"/>
+              </w:rPr>
+              <w:t xml:space="preserve"> </w:t>
+            </w:r>
+            <w:r>
+              <w:rPr>
+                <w:rFonts w:ascii="Arial" w:hAnsi="Arial" w:cs="Arial"/>
+                <w:color w:val="336699"/>
+                <w:sz w:val="20"/>
+                <w:szCs w:val="20"/>
+              </w:rPr>
+              <w:t>pointer</w:t>
+            </w:r>
+            <w:r>
+              <w:rPr>
+                <w:rFonts w:ascii="Arial" w:hAnsi="Arial" w:cs="Arial"/>
+                <w:color w:val="336699"/>
+                <w:sz w:val="20"/>
+                <w:szCs w:val="20"/>
+              </w:rPr>
+              <w:t xml:space="preserve"> should </w:t>
+            </w:r>
+            <w:r>
+              <w:rPr>
+                <w:rFonts w:ascii="Arial" w:hAnsi="Arial" w:cs="Arial"/>
+                <w:color w:val="336699"/>
+                <w:sz w:val="20"/>
+                <w:szCs w:val="20"/>
+              </w:rPr>
+              <w:t>look like vertical line</w:t>
+            </w:r>
+            <w:r>
+              <w:rPr>
+                <w:rFonts w:ascii="Arial" w:hAnsi="Arial" w:cs="Arial"/>
+                <w:color w:val="336699"/>
+                <w:sz w:val="20"/>
+                <w:szCs w:val="20"/>
+              </w:rPr>
+              <w:t>,</w:t>
+            </w:r>
+            <w:r>
+              <w:rPr>
+                <w:rFonts w:ascii="Arial" w:hAnsi="Arial" w:cs="Arial"/>
+                <w:color w:val="336699"/>
+                <w:sz w:val="20"/>
+                <w:szCs w:val="20"/>
+              </w:rPr>
+              <w:t xml:space="preserve"> first letter of title of button &lt;Send&gt; </w:t>
             </w:r>
             <w:r>
               <w:rPr>
@@ -1448,7 +1556,25 @@
                 <w:sz w:val="20"/>
                 <w:szCs w:val="20"/>
               </w:rPr>
-              <w:t>tter way is to make two buttons or one checkbox)</w:t>
+              <w:t xml:space="preserve">tter way is to make two buttons or </w:t>
+            </w:r>
+            <w:r>
+              <w:rPr>
+                <w:rFonts w:ascii="Arial" w:hAnsi="Arial" w:cs="Arial"/>
+                <w:color w:val="336699"/>
+                <w:sz w:val="20"/>
+                <w:szCs w:val="20"/>
+              </w:rPr>
+              <w:t>radio buttons</w:t>
+            </w:r>
+            <w:r>
+              <w:rPr>
+                <w:rFonts w:ascii="Arial" w:hAnsi="Arial" w:cs="Arial"/>
+                <w:color w:val="336699"/>
+                <w:sz w:val="20"/>
+                <w:szCs w:val="20"/>
+              </w:rPr>
+              <w:t>)</w:t>
             </w:r>
           </w:p>
         </w:tc>
@@ -1573,6 +1699,24 @@
                 <w:sz w:val="20"/>
                 <w:szCs w:val="20"/>
               </w:rPr>
+              <w:t xml:space="preserve"> and </w:t>
+            </w:r>
+            <w:proofErr w:type="spellStart"/>
+            <w:r>
+              <w:rPr>
+                <w:rFonts w:ascii="Arial" w:hAnsi="Arial" w:cs="Arial"/>
+                <w:sz w:val="20"/>
+                <w:szCs w:val="20"/>
+              </w:rPr>
+              <w:t>Landscape</w:t>
+            </w:r>
+            <w:proofErr w:type="spellEnd"/>
+            <w:r>
+              <w:rPr>
+                <w:rFonts w:ascii="Arial" w:hAnsi="Arial" w:cs="Arial"/>
+                <w:sz w:val="20"/>
+                <w:szCs w:val="20"/>
+              </w:rPr>
               <w:t xml:space="preserve"> </w:t>
             </w:r>
             <w:proofErr w:type="spellStart"/>
@@ -1582,7 +1726,7 @@
                 <w:sz w:val="20"/>
                 <w:szCs w:val="20"/>
               </w:rPr>
-              <w:t>and</w:t>
+              <w:t>mode</w:t>
             </w:r>
             <w:proofErr w:type="spellEnd"/>
             <w:r>
@@ -1591,6 +1735,24 @@
                 <w:sz w:val="20"/>
                 <w:szCs w:val="20"/>
               </w:rPr>
+              <w:t xml:space="preserve">, </w:t>
+            </w:r>
+            <w:proofErr w:type="spellStart"/>
+            <w:r>
+              <w:rPr>
+                <w:rFonts w:ascii="Arial" w:hAnsi="Arial" w:cs="Arial"/>
+                <w:sz w:val="20"/>
+                <w:szCs w:val="20"/>
+              </w:rPr>
+              <w:t>Portrait</w:t>
+            </w:r>
+            <w:proofErr w:type="spellEnd"/>
+            <w:r>
+              <w:rPr>
+                <w:rFonts w:ascii="Arial" w:hAnsi="Arial" w:cs="Arial"/>
+                <w:sz w:val="20"/>
+                <w:szCs w:val="20"/>
+              </w:rPr>
               <w:t xml:space="preserve"> </w:t>
             </w:r>
             <w:proofErr w:type="spellStart"/>
@@ -1600,7 +1762,7 @@
                 <w:sz w:val="20"/>
                 <w:szCs w:val="20"/>
               </w:rPr>
-              <w:t>Landscape</w:t>
+              <w:t>uses</w:t>
             </w:r>
             <w:proofErr w:type="spellEnd"/>
             <w:r>
@@ -1609,79 +1771,7 @@
                 <w:sz w:val="20"/>
                 <w:szCs w:val="20"/>
               </w:rPr>
-              <w:t xml:space="preserve"> </w:t>
-            </w:r>
-            <w:proofErr w:type="spellStart"/>
-            <w:r>
-              <w:rPr>
-                <w:rFonts w:ascii="Arial" w:hAnsi="Arial" w:cs="Arial"/>
-                <w:sz w:val="20"/>
-                <w:szCs w:val="20"/>
-              </w:rPr>
-              <w:t>mode</w:t>
-            </w:r>
-            <w:proofErr w:type="spellEnd"/>
-            <w:r>
-              <w:rPr>
-                <w:rFonts w:ascii="Arial" w:hAnsi="Arial" w:cs="Arial"/>
-                <w:sz w:val="20"/>
-                <w:szCs w:val="20"/>
-              </w:rPr>
-              <w:t xml:space="preserve">, </w:t>
-            </w:r>
-            <w:proofErr w:type="spellStart"/>
-            <w:r>
-              <w:rPr>
-                <w:rFonts w:ascii="Arial" w:hAnsi="Arial" w:cs="Arial"/>
-                <w:sz w:val="20"/>
-                <w:szCs w:val="20"/>
-              </w:rPr>
-              <w:t>Portrait</w:t>
-            </w:r>
-            <w:proofErr w:type="spellEnd"/>
-            <w:r>
-              <w:rPr>
-                <w:rFonts w:ascii="Arial" w:hAnsi="Arial" w:cs="Arial"/>
-                <w:sz w:val="20"/>
-                <w:szCs w:val="20"/>
-              </w:rPr>
-              <w:t xml:space="preserve"> </w:t>
-            </w:r>
-            <w:proofErr w:type="spellStart"/>
-            <w:r>
-              <w:rPr>
-                <w:rFonts w:ascii="Arial" w:hAnsi="Arial" w:cs="Arial"/>
-                <w:sz w:val="20"/>
-                <w:szCs w:val="20"/>
-              </w:rPr>
-              <w:t>uses</w:t>
-            </w:r>
-            <w:proofErr w:type="spellEnd"/>
-            <w:r>
-              <w:rPr>
-                <w:rFonts w:ascii="Arial" w:hAnsi="Arial" w:cs="Arial"/>
-                <w:sz w:val="20"/>
-                <w:szCs w:val="20"/>
-              </w:rPr>
-              <w:t xml:space="preserve"> </w:t>
-            </w:r>
-            <w:proofErr w:type="spellStart"/>
-            <w:r>
-              <w:rPr>
-                <w:rFonts w:ascii="Arial" w:hAnsi="Arial" w:cs="Arial"/>
-                <w:sz w:val="20"/>
-                <w:szCs w:val="20"/>
-              </w:rPr>
-              <w:t>by</w:t>
-            </w:r>
-            <w:proofErr w:type="spellEnd"/>
-            <w:r>
-              <w:rPr>
-                <w:rFonts w:ascii="Arial" w:hAnsi="Arial" w:cs="Arial"/>
-                <w:sz w:val="20"/>
-                <w:szCs w:val="20"/>
-              </w:rPr>
-              <w:t xml:space="preserve"> </w:t>
+              <w:t xml:space="preserve"> by </w:t>
             </w:r>
             <w:proofErr w:type="spellStart"/>
             <w:r>
@@ -2238,7 +2328,6 @@
               </w:rPr>
               <w:t xml:space="preserve"> </w:t>
             </w:r>
-            <w:proofErr w:type="spellStart"/>
             <w:r>
               <w:rPr>
                 <w:rFonts w:ascii="Arial" w:hAnsi="Arial"/>
@@ -2258,7 +2347,6 @@
               </w:rPr>
               <w:t>-state</w:t>
             </w:r>
-            <w:proofErr w:type="spellEnd"/>
             <w:r>
               <w:rPr>
                 <w:rFonts w:ascii="Arial" w:hAnsi="Arial" w:cs="Arial"/>
@@ -2280,7 +2368,6 @@
               </w:rPr>
               <w:t xml:space="preserve"> </w:t>
             </w:r>
-            <w:proofErr w:type="spellStart"/>
             <w:r>
               <w:rPr>
                 <w:rFonts w:ascii="Arial" w:hAnsi="Arial" w:cs="Arial"/>
@@ -2289,9 +2376,8 @@
                 <w:szCs w:val="20"/>
                 <w:shd w:val="clear" w:color="auto" w:fill="FFFFFF"/>
               </w:rPr>
-              <w:t>checkboxes</w:t>
-            </w:r>
-            <w:proofErr w:type="spellEnd"/>
+              <w:t xml:space="preserve">checkboxes allow an indeterminate state in addition to the two provided by a normal checkbox. This third state is shown as a square or dash in the checkbox, and indicates that its state is neither checked nor unchecked. The indeterminate state cannot usually be selected by the user, and switches to a checked state when activated. Some tri-state checkbox implementations allow the user to </w:t>
+            </w:r>
             <w:r>
               <w:rPr>
                 <w:rFonts w:ascii="Arial" w:hAnsi="Arial" w:cs="Arial"/>
@@ -2299,10 +2385,10 @@
                 <w:sz w:val="20"/>
                 <w:szCs w:val="20"/>
                 <w:shd w:val="clear" w:color="auto" w:fill="FFFFFF"/>
-              </w:rPr>
-              <w:t xml:space="preserve"> </w:t>
-            </w:r>
-            <w:proofErr w:type="spellStart"/>
+                <w:lang w:val="en-US"/>
+              </w:rPr>
+              <w:t>switch</w:t>
+            </w:r>
             <w:r>
               <w:rPr>
                 <w:rFonts w:ascii="Arial" w:hAnsi="Arial" w:cs="Arial"/>
@@ -2311,1724 +2397,8 @@
                 <w:szCs w:val="20"/>
                 <w:shd w:val="clear" w:color="auto" w:fill="FFFFFF"/>
               </w:rPr>
-              <w:t>allow</w:t>
-            </w:r>
-            <w:proofErr w:type="spellEnd"/>
-            <w:r>
-              <w:rPr>
-                <w:rFonts w:ascii="Arial" w:hAnsi="Arial" w:cs="Arial"/>
-                <w:color w:val="336699"/>
-                <w:sz w:val="20"/>
-                <w:szCs w:val="20"/>
-                <w:shd w:val="clear" w:color="auto" w:fill="FFFFFF"/>
-              </w:rPr>
-              <w:t xml:space="preserve"> </w:t>
-            </w:r>
-            <w:proofErr w:type="spellStart"/>
-            <w:r>
-              <w:rPr>
-                <w:rFonts w:ascii="Arial" w:hAnsi="Arial" w:cs="Arial"/>
-                <w:color w:val="336699"/>
-                <w:sz w:val="20"/>
-                <w:szCs w:val="20"/>
-                <w:shd w:val="clear" w:color="auto" w:fill="FFFFFF"/>
-              </w:rPr>
-              <w:t>an</w:t>
-            </w:r>
-            <w:proofErr w:type="spellEnd"/>
-            <w:r>
-              <w:rPr>
-                <w:rFonts w:ascii="Arial" w:hAnsi="Arial" w:cs="Arial"/>
-                <w:color w:val="336699"/>
-                <w:sz w:val="20"/>
-                <w:szCs w:val="20"/>
-                <w:shd w:val="clear" w:color="auto" w:fill="FFFFFF"/>
-              </w:rPr>
-              <w:t xml:space="preserve"> </w:t>
-            </w:r>
-            <w:proofErr w:type="spellStart"/>
-            <w:r>
-              <w:rPr>
-                <w:rFonts w:ascii="Arial" w:hAnsi="Arial" w:cs="Arial"/>
-                <w:color w:val="336699"/>
-                <w:sz w:val="20"/>
-                <w:szCs w:val="20"/>
-                <w:shd w:val="clear" w:color="auto" w:fill="FFFFFF"/>
-              </w:rPr>
-              <w:t>indeterminate</w:t>
-            </w:r>
-            <w:proofErr w:type="spellEnd"/>
-            <w:r>
-              <w:rPr>
-                <w:rFonts w:ascii="Arial" w:hAnsi="Arial" w:cs="Arial"/>
-                <w:color w:val="336699"/>
-                <w:sz w:val="20"/>
-                <w:szCs w:val="20"/>
-                <w:shd w:val="clear" w:color="auto" w:fill="FFFFFF"/>
-              </w:rPr>
-              <w:t xml:space="preserve"> </w:t>
-            </w:r>
-            <w:proofErr w:type="spellStart"/>
-            <w:r>
-              <w:rPr>
-                <w:rFonts w:ascii="Arial" w:hAnsi="Arial" w:cs="Arial"/>
-                <w:color w:val="336699"/>
-                <w:sz w:val="20"/>
-                <w:szCs w:val="20"/>
-                <w:shd w:val="clear" w:color="auto" w:fill="FFFFFF"/>
-              </w:rPr>
-              <w:t>state</w:t>
-            </w:r>
-            <w:proofErr w:type="spellEnd"/>
-            <w:r>
-              <w:rPr>
-                <w:rFonts w:ascii="Arial" w:hAnsi="Arial" w:cs="Arial"/>
-                <w:color w:val="336699"/>
-                <w:sz w:val="20"/>
-                <w:szCs w:val="20"/>
-                <w:shd w:val="clear" w:color="auto" w:fill="FFFFFF"/>
-              </w:rPr>
-              <w:t xml:space="preserve"> </w:t>
-            </w:r>
-            <w:proofErr w:type="spellStart"/>
-            <w:r>
-              <w:rPr>
-                <w:rFonts w:ascii="Arial" w:hAnsi="Arial" w:cs="Arial"/>
-                <w:color w:val="336699"/>
-                <w:sz w:val="20"/>
-                <w:szCs w:val="20"/>
-                <w:shd w:val="clear" w:color="auto" w:fill="FFFFFF"/>
-              </w:rPr>
-              <w:t>in</w:t>
-            </w:r>
-            <w:proofErr w:type="spellEnd"/>
-            <w:r>
-              <w:rPr>
-                <w:rFonts w:ascii="Arial" w:hAnsi="Arial" w:cs="Arial"/>
-                <w:color w:val="336699"/>
-                <w:sz w:val="20"/>
-                <w:szCs w:val="20"/>
-                <w:shd w:val="clear" w:color="auto" w:fill="FFFFFF"/>
-              </w:rPr>
-              <w:t xml:space="preserve"> </w:t>
-            </w:r>
-            <w:proofErr w:type="spellStart"/>
-            <w:r>
-              <w:rPr>
-                <w:rFonts w:ascii="Arial" w:hAnsi="Arial" w:cs="Arial"/>
-                <w:color w:val="336699"/>
-                <w:sz w:val="20"/>
-                <w:szCs w:val="20"/>
-                <w:shd w:val="clear" w:color="auto" w:fill="FFFFFF"/>
-              </w:rPr>
-              <w:t>addition</w:t>
-            </w:r>
-            <w:proofErr w:type="spellEnd"/>
-            <w:r>
-              <w:rPr>
-                <w:rFonts w:ascii="Arial" w:hAnsi="Arial" w:cs="Arial"/>
-                <w:color w:val="336699"/>
-                <w:sz w:val="20"/>
-                <w:szCs w:val="20"/>
-                <w:shd w:val="clear" w:color="auto" w:fill="FFFFFF"/>
-              </w:rPr>
-              <w:t xml:space="preserve"> </w:t>
-            </w:r>
-            <w:proofErr w:type="spellStart"/>
-            <w:r>
-              <w:rPr>
-                <w:rFonts w:ascii="Arial" w:hAnsi="Arial" w:cs="Arial"/>
-                <w:color w:val="336699"/>
-                <w:sz w:val="20"/>
-                <w:szCs w:val="20"/>
-                <w:shd w:val="clear" w:color="auto" w:fill="FFFFFF"/>
-              </w:rPr>
-              <w:t>to</w:t>
-            </w:r>
-            <w:proofErr w:type="spellEnd"/>
-            <w:r>
-              <w:rPr>
-                <w:rFonts w:ascii="Arial" w:hAnsi="Arial" w:cs="Arial"/>
-                <w:color w:val="336699"/>
-                <w:sz w:val="20"/>
-                <w:szCs w:val="20"/>
-                <w:shd w:val="clear" w:color="auto" w:fill="FFFFFF"/>
-              </w:rPr>
-              <w:t xml:space="preserve"> </w:t>
-            </w:r>
-            <w:proofErr w:type="spellStart"/>
-            <w:r>
-              <w:rPr>
-                <w:rFonts w:ascii="Arial" w:hAnsi="Arial" w:cs="Arial"/>
-                <w:color w:val="336699"/>
-                <w:sz w:val="20"/>
-                <w:szCs w:val="20"/>
-                <w:shd w:val="clear" w:color="auto" w:fill="FFFFFF"/>
-              </w:rPr>
-              <w:t>the</w:t>
-            </w:r>
-            <w:proofErr w:type="spellEnd"/>
-            <w:r>
-              <w:rPr>
-                <w:rFonts w:ascii="Arial" w:hAnsi="Arial" w:cs="Arial"/>
-                <w:color w:val="336699"/>
-                <w:sz w:val="20"/>
-                <w:szCs w:val="20"/>
-                <w:shd w:val="clear" w:color="auto" w:fill="FFFFFF"/>
-              </w:rPr>
-              <w:t xml:space="preserve"> </w:t>
-            </w:r>
-            <w:proofErr w:type="spellStart"/>
-            <w:r>
-              <w:rPr>
-                <w:rFonts w:ascii="Arial" w:hAnsi="Arial" w:cs="Arial"/>
-                <w:color w:val="336699"/>
-                <w:sz w:val="20"/>
-                <w:szCs w:val="20"/>
-                <w:shd w:val="clear" w:color="auto" w:fill="FFFFFF"/>
-              </w:rPr>
-              <w:t>two</w:t>
-            </w:r>
-            <w:proofErr w:type="spellEnd"/>
-            <w:r>
-              <w:rPr>
-                <w:rFonts w:ascii="Arial" w:hAnsi="Arial" w:cs="Arial"/>
-                <w:color w:val="336699"/>
-                <w:sz w:val="20"/>
-                <w:szCs w:val="20"/>
-                <w:shd w:val="clear" w:color="auto" w:fill="FFFFFF"/>
-              </w:rPr>
-              <w:t xml:space="preserve"> </w:t>
-            </w:r>
-            <w:proofErr w:type="spellStart"/>
-            <w:r>
-              <w:rPr>
-                <w:rFonts w:ascii="Arial" w:hAnsi="Arial" w:cs="Arial"/>
-                <w:color w:val="336699"/>
-                <w:sz w:val="20"/>
-                <w:szCs w:val="20"/>
-                <w:shd w:val="clear" w:color="auto" w:fill="FFFFFF"/>
-              </w:rPr>
-              <w:t>provided</w:t>
-            </w:r>
-            <w:proofErr w:type="spellEnd"/>
-            <w:r>
-              <w:rPr>
-                <w:rFonts w:ascii="Arial" w:hAnsi="Arial" w:cs="Arial"/>
-                <w:color w:val="336699"/>
-                <w:sz w:val="20"/>
-                <w:szCs w:val="20"/>
-                <w:shd w:val="clear" w:color="auto" w:fill="FFFFFF"/>
-              </w:rPr>
-              <w:t xml:space="preserve"> </w:t>
-            </w:r>
-            <w:proofErr w:type="spellStart"/>
-            <w:r>
-              <w:rPr>
-                <w:rFonts w:ascii="Arial" w:hAnsi="Arial" w:cs="Arial"/>
-                <w:color w:val="336699"/>
-                <w:sz w:val="20"/>
-                <w:szCs w:val="20"/>
-                <w:shd w:val="clear" w:color="auto" w:fill="FFFFFF"/>
-              </w:rPr>
-              <w:t>by</w:t>
-            </w:r>
-            <w:proofErr w:type="spellEnd"/>
-            <w:r>
-              <w:rPr>
-                <w:rFonts w:ascii="Arial" w:hAnsi="Arial" w:cs="Arial"/>
-                <w:color w:val="336699"/>
-                <w:sz w:val="20"/>
-                <w:szCs w:val="20"/>
-                <w:shd w:val="clear" w:color="auto" w:fill="FFFFFF"/>
-              </w:rPr>
-              <w:t xml:space="preserve"> a </w:t>
-            </w:r>
-            <w:proofErr w:type="spellStart"/>
-            <w:r>
-              <w:rPr>
-                <w:rFonts w:ascii="Arial" w:hAnsi="Arial" w:cs="Arial"/>
-                <w:color w:val="336699"/>
-                <w:sz w:val="20"/>
-                <w:szCs w:val="20"/>
-                <w:shd w:val="clear" w:color="auto" w:fill="FFFFFF"/>
-              </w:rPr>
-              <w:t>normal</w:t>
-            </w:r>
-            <w:proofErr w:type="spellEnd"/>
-            <w:r>
-              <w:rPr>
-                <w:rFonts w:ascii="Arial" w:hAnsi="Arial" w:cs="Arial"/>
-                <w:color w:val="336699"/>
-                <w:sz w:val="20"/>
-                <w:szCs w:val="20"/>
-                <w:shd w:val="clear" w:color="auto" w:fill="FFFFFF"/>
-              </w:rPr>
-              <w:t xml:space="preserve"> </w:t>
-            </w:r>
-            <w:proofErr w:type="spellStart"/>
-            <w:r>
-              <w:rPr>
-                <w:rFonts w:ascii="Arial" w:hAnsi="Arial" w:cs="Arial"/>
-                <w:color w:val="336699"/>
-                <w:sz w:val="20"/>
-                <w:szCs w:val="20"/>
-                <w:shd w:val="clear" w:color="auto" w:fill="FFFFFF"/>
-              </w:rPr>
-              <w:t>checkbox</w:t>
-            </w:r>
-            <w:proofErr w:type="spellEnd"/>
-            <w:r>
-              <w:rPr>
-                <w:rFonts w:ascii="Arial" w:hAnsi="Arial" w:cs="Arial"/>
-                <w:color w:val="336699"/>
-                <w:sz w:val="20"/>
-                <w:szCs w:val="20"/>
-                <w:shd w:val="clear" w:color="auto" w:fill="FFFFFF"/>
-              </w:rPr>
-              <w:t xml:space="preserve">. </w:t>
-            </w:r>
-            <w:proofErr w:type="spellStart"/>
-            <w:r>
-              <w:rPr>
-                <w:rFonts w:ascii="Arial" w:hAnsi="Arial" w:cs="Arial"/>
-                <w:color w:val="336699"/>
-                <w:sz w:val="20"/>
-                <w:szCs w:val="20"/>
-                <w:shd w:val="clear" w:color="auto" w:fill="FFFFFF"/>
-              </w:rPr>
-              <w:t>This</w:t>
-            </w:r>
-            <w:proofErr w:type="spellEnd"/>
-            <w:r>
-              <w:rPr>
-                <w:rFonts w:ascii="Arial" w:hAnsi="Arial" w:cs="Arial"/>
-                <w:color w:val="336699"/>
-                <w:sz w:val="20"/>
-                <w:szCs w:val="20"/>
-                <w:shd w:val="clear" w:color="auto" w:fill="FFFFFF"/>
-              </w:rPr>
-              <w:t xml:space="preserve"> </w:t>
-            </w:r>
-            <w:proofErr w:type="spellStart"/>
-            <w:r>
-              <w:rPr>
-                <w:rFonts w:ascii="Arial" w:hAnsi="Arial" w:cs="Arial"/>
-                <w:color w:val="336699"/>
-                <w:sz w:val="20"/>
-                <w:szCs w:val="20"/>
-                <w:shd w:val="clear" w:color="auto" w:fill="FFFFFF"/>
-              </w:rPr>
-              <w:t>third</w:t>
-            </w:r>
-            <w:proofErr w:type="spellEnd"/>
-            <w:r>
-              <w:rPr>
-                <w:rFonts w:ascii="Arial" w:hAnsi="Arial" w:cs="Arial"/>
-                <w:color w:val="336699"/>
-                <w:sz w:val="20"/>
-                <w:szCs w:val="20"/>
-                <w:shd w:val="clear" w:color="auto" w:fill="FFFFFF"/>
-              </w:rPr>
-              <w:t xml:space="preserve"> </w:t>
-            </w:r>
-            <w:proofErr w:type="spellStart"/>
-            <w:r>
-              <w:rPr>
-                <w:rFonts w:ascii="Arial" w:hAnsi="Arial" w:cs="Arial"/>
-                <w:color w:val="336699"/>
-                <w:sz w:val="20"/>
-                <w:szCs w:val="20"/>
-                <w:shd w:val="clear" w:color="auto" w:fill="FFFFFF"/>
-              </w:rPr>
-              <w:t>state</w:t>
-            </w:r>
-            <w:proofErr w:type="spellEnd"/>
-            <w:r>
-              <w:rPr>
-                <w:rFonts w:ascii="Arial" w:hAnsi="Arial" w:cs="Arial"/>
-                <w:color w:val="336699"/>
-                <w:sz w:val="20"/>
-                <w:szCs w:val="20"/>
-                <w:shd w:val="clear" w:color="auto" w:fill="FFFFFF"/>
-              </w:rPr>
-              <w:t xml:space="preserve"> </w:t>
-            </w:r>
-            <w:proofErr w:type="spellStart"/>
-            <w:r>
-              <w:rPr>
-                <w:rFonts w:ascii="Arial" w:hAnsi="Arial" w:cs="Arial"/>
-                <w:color w:val="336699"/>
-                <w:sz w:val="20"/>
-                <w:szCs w:val="20"/>
-                <w:shd w:val="clear" w:color="auto" w:fill="FFFFFF"/>
-              </w:rPr>
-              <w:t>is</w:t>
-            </w:r>
-            <w:proofErr w:type="spellEnd"/>
-            <w:r>
-              <w:rPr>
-                <w:rFonts w:ascii="Arial" w:hAnsi="Arial" w:cs="Arial"/>
-                <w:color w:val="336699"/>
-                <w:sz w:val="20"/>
-                <w:szCs w:val="20"/>
-                <w:shd w:val="clear" w:color="auto" w:fill="FFFFFF"/>
-              </w:rPr>
-              <w:t xml:space="preserve"> </w:t>
-            </w:r>
-            <w:proofErr w:type="spellStart"/>
-            <w:r>
-              <w:rPr>
-                <w:rFonts w:ascii="Arial" w:hAnsi="Arial" w:cs="Arial"/>
-                <w:color w:val="336699"/>
-                <w:sz w:val="20"/>
-                <w:szCs w:val="20"/>
-                <w:shd w:val="clear" w:color="auto" w:fill="FFFFFF"/>
-              </w:rPr>
-              <w:t>shown</w:t>
-            </w:r>
-            <w:proofErr w:type="spellEnd"/>
-            <w:r>
-              <w:rPr>
-                <w:rFonts w:ascii="Arial" w:hAnsi="Arial" w:cs="Arial"/>
-                <w:color w:val="336699"/>
-                <w:sz w:val="20"/>
-                <w:szCs w:val="20"/>
-                <w:shd w:val="clear" w:color="auto" w:fill="FFFFFF"/>
-              </w:rPr>
-              <w:t xml:space="preserve"> </w:t>
-            </w:r>
-            <w:proofErr w:type="spellStart"/>
-            <w:r>
-              <w:rPr>
-                <w:rFonts w:ascii="Arial" w:hAnsi="Arial" w:cs="Arial"/>
-                <w:color w:val="336699"/>
-                <w:sz w:val="20"/>
-                <w:szCs w:val="20"/>
-                <w:shd w:val="clear" w:color="auto" w:fill="FFFFFF"/>
-              </w:rPr>
-              <w:t>as</w:t>
-            </w:r>
-            <w:proofErr w:type="spellEnd"/>
-            <w:r>
-              <w:rPr>
-                <w:rFonts w:ascii="Arial" w:hAnsi="Arial" w:cs="Arial"/>
-                <w:color w:val="336699"/>
-                <w:sz w:val="20"/>
-                <w:szCs w:val="20"/>
-                <w:shd w:val="clear" w:color="auto" w:fill="FFFFFF"/>
-              </w:rPr>
-              <w:t xml:space="preserve"> a </w:t>
-            </w:r>
-            <w:proofErr w:type="spellStart"/>
-            <w:r>
-              <w:rPr>
-                <w:rFonts w:ascii="Arial" w:hAnsi="Arial" w:cs="Arial"/>
-                <w:color w:val="336699"/>
-                <w:sz w:val="20"/>
-                <w:szCs w:val="20"/>
-                <w:shd w:val="clear" w:color="auto" w:fill="FFFFFF"/>
-              </w:rPr>
-              <w:t>square</w:t>
-            </w:r>
-            <w:proofErr w:type="spellEnd"/>
-            <w:r>
-              <w:rPr>
-                <w:rFonts w:ascii="Arial" w:hAnsi="Arial" w:cs="Arial"/>
-                <w:color w:val="336699"/>
-                <w:sz w:val="20"/>
-                <w:szCs w:val="20"/>
-                <w:shd w:val="clear" w:color="auto" w:fill="FFFFFF"/>
-              </w:rPr>
-              <w:t xml:space="preserve"> </w:t>
-            </w:r>
-            <w:proofErr w:type="spellStart"/>
-            <w:r>
-              <w:rPr>
-                <w:rFonts w:ascii="Arial" w:hAnsi="Arial" w:cs="Arial"/>
-                <w:color w:val="336699"/>
-                <w:sz w:val="20"/>
-                <w:szCs w:val="20"/>
-                <w:shd w:val="clear" w:color="auto" w:fill="FFFFFF"/>
-              </w:rPr>
-              <w:t>or</w:t>
-            </w:r>
-            <w:proofErr w:type="spellEnd"/>
-            <w:r>
-              <w:rPr>
-                <w:rFonts w:ascii="Arial" w:hAnsi="Arial" w:cs="Arial"/>
-                <w:color w:val="336699"/>
-                <w:sz w:val="20"/>
-                <w:szCs w:val="20"/>
-                <w:shd w:val="clear" w:color="auto" w:fill="FFFFFF"/>
-              </w:rPr>
-              <w:t xml:space="preserve"> </w:t>
-            </w:r>
-            <w:proofErr w:type="spellStart"/>
-            <w:r>
-              <w:rPr>
-                <w:rFonts w:ascii="Arial" w:hAnsi="Arial" w:cs="Arial"/>
-                <w:color w:val="336699"/>
-                <w:sz w:val="20"/>
-                <w:szCs w:val="20"/>
-                <w:shd w:val="clear" w:color="auto" w:fill="FFFFFF"/>
-              </w:rPr>
-              <w:t>dash</w:t>
-            </w:r>
-            <w:proofErr w:type="spellEnd"/>
-            <w:r>
-              <w:rPr>
-                <w:rFonts w:ascii="Arial" w:hAnsi="Arial" w:cs="Arial"/>
-                <w:color w:val="336699"/>
-                <w:sz w:val="20"/>
-                <w:szCs w:val="20"/>
-                <w:shd w:val="clear" w:color="auto" w:fill="FFFFFF"/>
-              </w:rPr>
-              <w:t xml:space="preserve"> </w:t>
-            </w:r>
-            <w:proofErr w:type="spellStart"/>
-            <w:r>
-              <w:rPr>
-                <w:rFonts w:ascii="Arial" w:hAnsi="Arial" w:cs="Arial"/>
-                <w:color w:val="336699"/>
-                <w:sz w:val="20"/>
-                <w:szCs w:val="20"/>
-                <w:shd w:val="clear" w:color="auto" w:fill="FFFFFF"/>
-              </w:rPr>
-              <w:t>in</w:t>
-            </w:r>
-            <w:proofErr w:type="spellEnd"/>
-            <w:r>
-              <w:rPr>
-                <w:rFonts w:ascii="Arial" w:hAnsi="Arial" w:cs="Arial"/>
-                <w:color w:val="336699"/>
-                <w:sz w:val="20"/>
-                <w:szCs w:val="20"/>
-                <w:shd w:val="clear" w:color="auto" w:fill="FFFFFF"/>
-              </w:rPr>
-              <w:t xml:space="preserve"> </w:t>
-            </w:r>
-            <w:proofErr w:type="spellStart"/>
-            <w:r>
-              <w:rPr>
-                <w:rFonts w:ascii="Arial" w:hAnsi="Arial" w:cs="Arial"/>
-                <w:color w:val="336699"/>
-                <w:sz w:val="20"/>
-                <w:szCs w:val="20"/>
-                <w:shd w:val="clear" w:color="auto" w:fill="FFFFFF"/>
-              </w:rPr>
-              <w:t>the</w:t>
-            </w:r>
-            <w:proofErr w:type="spellEnd"/>
-            <w:r>
-              <w:rPr>
-                <w:rFonts w:ascii="Arial" w:hAnsi="Arial" w:cs="Arial"/>
-                <w:color w:val="336699"/>
-                <w:sz w:val="20"/>
-                <w:szCs w:val="20"/>
-                <w:shd w:val="clear" w:color="auto" w:fill="FFFFFF"/>
-              </w:rPr>
-              <w:t xml:space="preserve"> </w:t>
-            </w:r>
-            <w:proofErr w:type="spellStart"/>
-            <w:r>
-              <w:rPr>
-                <w:rFonts w:ascii="Arial" w:hAnsi="Arial" w:cs="Arial"/>
-                <w:color w:val="336699"/>
-                <w:sz w:val="20"/>
-                <w:szCs w:val="20"/>
-                <w:shd w:val="clear" w:color="auto" w:fill="FFFFFF"/>
-              </w:rPr>
-              <w:t>checkbox</w:t>
-            </w:r>
-            <w:proofErr w:type="spellEnd"/>
-            <w:r>
-              <w:rPr>
-                <w:rFonts w:ascii="Arial" w:hAnsi="Arial" w:cs="Arial"/>
-                <w:color w:val="336699"/>
-                <w:sz w:val="20"/>
-                <w:szCs w:val="20"/>
-                <w:shd w:val="clear" w:color="auto" w:fill="FFFFFF"/>
-              </w:rPr>
-              <w:t xml:space="preserve">, </w:t>
-            </w:r>
-            <w:proofErr w:type="spellStart"/>
-            <w:r>
-              <w:rPr>
-                <w:rFonts w:ascii="Arial" w:hAnsi="Arial" w:cs="Arial"/>
-                <w:color w:val="336699"/>
-                <w:sz w:val="20"/>
-                <w:szCs w:val="20"/>
-                <w:shd w:val="clear" w:color="auto" w:fill="FFFFFF"/>
-              </w:rPr>
-              <w:t>and</w:t>
-            </w:r>
-            <w:proofErr w:type="spellEnd"/>
-            <w:r>
-              <w:rPr>
-                <w:rFonts w:ascii="Arial" w:hAnsi="Arial" w:cs="Arial"/>
-                <w:color w:val="336699"/>
-                <w:sz w:val="20"/>
-                <w:szCs w:val="20"/>
-                <w:shd w:val="clear" w:color="auto" w:fill="FFFFFF"/>
-              </w:rPr>
-              <w:t xml:space="preserve"> </w:t>
-            </w:r>
-            <w:proofErr w:type="spellStart"/>
-            <w:r>
-              <w:rPr>
-                <w:rFonts w:ascii="Arial" w:hAnsi="Arial" w:cs="Arial"/>
-                <w:color w:val="336699"/>
-                <w:sz w:val="20"/>
-                <w:szCs w:val="20"/>
-                <w:shd w:val="clear" w:color="auto" w:fill="FFFFFF"/>
-              </w:rPr>
-              <w:t>indicates</w:t>
-            </w:r>
-            <w:proofErr w:type="spellEnd"/>
-            <w:r>
-              <w:rPr>
-                <w:rFonts w:ascii="Arial" w:hAnsi="Arial" w:cs="Arial"/>
-                <w:color w:val="336699"/>
-                <w:sz w:val="20"/>
-                <w:szCs w:val="20"/>
-                <w:shd w:val="clear" w:color="auto" w:fill="FFFFFF"/>
-              </w:rPr>
-              <w:t xml:space="preserve"> </w:t>
-            </w:r>
-            <w:proofErr w:type="spellStart"/>
-            <w:r>
-              <w:rPr>
-                <w:rFonts w:ascii="Arial" w:hAnsi="Arial" w:cs="Arial"/>
-                <w:color w:val="336699"/>
-                <w:sz w:val="20"/>
-                <w:szCs w:val="20"/>
-                <w:shd w:val="clear" w:color="auto" w:fill="FFFFFF"/>
-              </w:rPr>
-              <w:t>that</w:t>
-            </w:r>
-            <w:proofErr w:type="spellEnd"/>
-            <w:r>
-              <w:rPr>
-                <w:rFonts w:ascii="Arial" w:hAnsi="Arial" w:cs="Arial"/>
-                <w:color w:val="336699"/>
-                <w:sz w:val="20"/>
-                <w:szCs w:val="20"/>
-                <w:shd w:val="clear" w:color="auto" w:fill="FFFFFF"/>
-              </w:rPr>
-              <w:t xml:space="preserve"> </w:t>
-            </w:r>
-            <w:proofErr w:type="spellStart"/>
-            <w:r>
-              <w:rPr>
-                <w:rFonts w:ascii="Arial" w:hAnsi="Arial" w:cs="Arial"/>
-                <w:color w:val="336699"/>
-                <w:sz w:val="20"/>
-                <w:szCs w:val="20"/>
-                <w:shd w:val="clear" w:color="auto" w:fill="FFFFFF"/>
-              </w:rPr>
-              <w:t>its</w:t>
-            </w:r>
-            <w:proofErr w:type="spellEnd"/>
-            <w:r>
-              <w:rPr>
-                <w:rFonts w:ascii="Arial" w:hAnsi="Arial" w:cs="Arial"/>
-                <w:color w:val="336699"/>
-                <w:sz w:val="20"/>
-                <w:szCs w:val="20"/>
-                <w:shd w:val="clear" w:color="auto" w:fill="FFFFFF"/>
-              </w:rPr>
-              <w:t xml:space="preserve"> </w:t>
-            </w:r>
-            <w:proofErr w:type="spellStart"/>
-            <w:r>
-              <w:rPr>
-                <w:rFonts w:ascii="Arial" w:hAnsi="Arial" w:cs="Arial"/>
-                <w:color w:val="336699"/>
-                <w:sz w:val="20"/>
-                <w:szCs w:val="20"/>
-                <w:shd w:val="clear" w:color="auto" w:fill="FFFFFF"/>
-              </w:rPr>
-              <w:t>state</w:t>
-            </w:r>
-            <w:proofErr w:type="spellEnd"/>
-            <w:r>
-              <w:rPr>
-                <w:rFonts w:ascii="Arial" w:hAnsi="Arial" w:cs="Arial"/>
-                <w:color w:val="336699"/>
-                <w:sz w:val="20"/>
-                <w:szCs w:val="20"/>
-                <w:shd w:val="clear" w:color="auto" w:fill="FFFFFF"/>
-              </w:rPr>
-              <w:t xml:space="preserve"> </w:t>
-            </w:r>
-            <w:proofErr w:type="spellStart"/>
-            <w:r>
-              <w:rPr>
-                <w:rFonts w:ascii="Arial" w:hAnsi="Arial" w:cs="Arial"/>
-                <w:color w:val="336699"/>
-                <w:sz w:val="20"/>
-                <w:szCs w:val="20"/>
-                <w:shd w:val="clear" w:color="auto" w:fill="FFFFFF"/>
-              </w:rPr>
-              <w:t>is</w:t>
-            </w:r>
-            <w:proofErr w:type="spellEnd"/>
-            <w:r>
-              <w:rPr>
-                <w:rFonts w:ascii="Arial" w:hAnsi="Arial" w:cs="Arial"/>
-                <w:color w:val="336699"/>
-                <w:sz w:val="20"/>
-                <w:szCs w:val="20"/>
-                <w:shd w:val="clear" w:color="auto" w:fill="FFFFFF"/>
-              </w:rPr>
-              <w:t xml:space="preserve"> </w:t>
-            </w:r>
-            <w:proofErr w:type="spellStart"/>
-            <w:r>
-              <w:rPr>
-                <w:rFonts w:ascii="Arial" w:hAnsi="Arial" w:cs="Arial"/>
-                <w:color w:val="336699"/>
-                <w:sz w:val="20"/>
-                <w:szCs w:val="20"/>
-                <w:shd w:val="clear" w:color="auto" w:fill="FFFFFF"/>
-              </w:rPr>
-              <w:t>neither</w:t>
-            </w:r>
-            <w:proofErr w:type="spellEnd"/>
-            <w:r>
-              <w:rPr>
-                <w:rFonts w:ascii="Arial" w:hAnsi="Arial" w:cs="Arial"/>
-                <w:color w:val="336699"/>
-                <w:sz w:val="20"/>
-                <w:szCs w:val="20"/>
-                <w:shd w:val="clear" w:color="auto" w:fill="FFFFFF"/>
-              </w:rPr>
-              <w:t xml:space="preserve"> </w:t>
-            </w:r>
-            <w:proofErr w:type="spellStart"/>
-            <w:r>
-              <w:rPr>
-                <w:rFonts w:ascii="Arial" w:hAnsi="Arial" w:cs="Arial"/>
-                <w:color w:val="336699"/>
-                <w:sz w:val="20"/>
-                <w:szCs w:val="20"/>
-                <w:shd w:val="clear" w:color="auto" w:fill="FFFFFF"/>
-              </w:rPr>
-              <w:t>checked</w:t>
-            </w:r>
-            <w:proofErr w:type="spellEnd"/>
-            <w:r>
-              <w:rPr>
-                <w:rFonts w:ascii="Arial" w:hAnsi="Arial" w:cs="Arial"/>
-                <w:color w:val="336699"/>
-                <w:sz w:val="20"/>
-                <w:szCs w:val="20"/>
-                <w:shd w:val="clear" w:color="auto" w:fill="FFFFFF"/>
-              </w:rPr>
-              <w:t xml:space="preserve"> </w:t>
-            </w:r>
-            <w:proofErr w:type="spellStart"/>
-            <w:r>
-              <w:rPr>
-                <w:rFonts w:ascii="Arial" w:hAnsi="Arial" w:cs="Arial"/>
-                <w:color w:val="336699"/>
-                <w:sz w:val="20"/>
-                <w:szCs w:val="20"/>
-                <w:shd w:val="clear" w:color="auto" w:fill="FFFFFF"/>
-              </w:rPr>
-              <w:t>nor</w:t>
-            </w:r>
-            <w:proofErr w:type="spellEnd"/>
-            <w:r>
-              <w:rPr>
-                <w:rFonts w:ascii="Arial" w:hAnsi="Arial" w:cs="Arial"/>
-                <w:color w:val="336699"/>
-                <w:sz w:val="20"/>
-                <w:szCs w:val="20"/>
-                <w:shd w:val="clear" w:color="auto" w:fill="FFFFFF"/>
-              </w:rPr>
-              <w:t xml:space="preserve"> </w:t>
-            </w:r>
-            <w:proofErr w:type="spellStart"/>
-            <w:r>
-              <w:rPr>
-                <w:rFonts w:ascii="Arial" w:hAnsi="Arial" w:cs="Arial"/>
-                <w:color w:val="336699"/>
-                <w:sz w:val="20"/>
-                <w:szCs w:val="20"/>
-                <w:shd w:val="clear" w:color="auto" w:fill="FFFFFF"/>
-              </w:rPr>
-              <w:t>unchecked</w:t>
-            </w:r>
-            <w:proofErr w:type="spellEnd"/>
-            <w:r>
-              <w:rPr>
-                <w:rFonts w:ascii="Arial" w:hAnsi="Arial" w:cs="Arial"/>
-                <w:color w:val="336699"/>
-                <w:sz w:val="20"/>
-                <w:szCs w:val="20"/>
-                <w:shd w:val="clear" w:color="auto" w:fill="FFFFFF"/>
-              </w:rPr>
-              <w:t xml:space="preserve">. </w:t>
-            </w:r>
-            <w:proofErr w:type="spellStart"/>
-            <w:r>
-              <w:rPr>
-                <w:rFonts w:ascii="Arial" w:hAnsi="Arial" w:cs="Arial"/>
-                <w:color w:val="336699"/>
-                <w:sz w:val="20"/>
-                <w:szCs w:val="20"/>
-                <w:shd w:val="clear" w:color="auto" w:fill="FFFFFF"/>
-              </w:rPr>
-              <w:t>The</w:t>
-            </w:r>
-            <w:proofErr w:type="spellEnd"/>
-            <w:r>
-              <w:rPr>
-                <w:rFonts w:ascii="Arial" w:hAnsi="Arial" w:cs="Arial"/>
-                <w:color w:val="336699"/>
-                <w:sz w:val="20"/>
-                <w:szCs w:val="20"/>
-                <w:shd w:val="clear" w:color="auto" w:fill="FFFFFF"/>
-              </w:rPr>
-              <w:t xml:space="preserve"> </w:t>
-            </w:r>
-            <w:proofErr w:type="spellStart"/>
-            <w:r>
-              <w:rPr>
-                <w:rFonts w:ascii="Arial" w:hAnsi="Arial" w:cs="Arial"/>
-                <w:color w:val="336699"/>
-                <w:sz w:val="20"/>
-                <w:szCs w:val="20"/>
-                <w:shd w:val="clear" w:color="auto" w:fill="FFFFFF"/>
-              </w:rPr>
-              <w:t>indeterminate</w:t>
-            </w:r>
-            <w:proofErr w:type="spellEnd"/>
-            <w:r>
-              <w:rPr>
-                <w:rFonts w:ascii="Arial" w:hAnsi="Arial" w:cs="Arial"/>
-                <w:color w:val="336699"/>
-                <w:sz w:val="20"/>
-                <w:szCs w:val="20"/>
-                <w:shd w:val="clear" w:color="auto" w:fill="FFFFFF"/>
-              </w:rPr>
-              <w:t xml:space="preserve"> </w:t>
-            </w:r>
-            <w:proofErr w:type="spellStart"/>
-            <w:r>
-              <w:rPr>
-                <w:rFonts w:ascii="Arial" w:hAnsi="Arial" w:cs="Arial"/>
-                <w:color w:val="336699"/>
-                <w:sz w:val="20"/>
-                <w:szCs w:val="20"/>
-                <w:shd w:val="clear" w:color="auto" w:fill="FFFFFF"/>
-              </w:rPr>
-              <w:t>state</w:t>
-            </w:r>
-            <w:proofErr w:type="spellEnd"/>
-            <w:r>
-              <w:rPr>
-                <w:rFonts w:ascii="Arial" w:hAnsi="Arial" w:cs="Arial"/>
-                <w:color w:val="336699"/>
-                <w:sz w:val="20"/>
-                <w:szCs w:val="20"/>
-                <w:shd w:val="clear" w:color="auto" w:fill="FFFFFF"/>
-              </w:rPr>
-              <w:t xml:space="preserve"> </w:t>
-            </w:r>
-            <w:proofErr w:type="spellStart"/>
-            <w:r>
-              <w:rPr>
-                <w:rFonts w:ascii="Arial" w:hAnsi="Arial" w:cs="Arial"/>
-                <w:color w:val="336699"/>
-                <w:sz w:val="20"/>
-                <w:szCs w:val="20"/>
-                <w:shd w:val="clear" w:color="auto" w:fill="FFFFFF"/>
-              </w:rPr>
-              <w:t>cannot</w:t>
-            </w:r>
-            <w:proofErr w:type="spellEnd"/>
-            <w:r>
-              <w:rPr>
-                <w:rFonts w:ascii="Arial" w:hAnsi="Arial" w:cs="Arial"/>
-                <w:color w:val="336699"/>
-                <w:sz w:val="20"/>
-                <w:szCs w:val="20"/>
-                <w:shd w:val="clear" w:color="auto" w:fill="FFFFFF"/>
-              </w:rPr>
-              <w:t xml:space="preserve"> </w:t>
-            </w:r>
-            <w:proofErr w:type="spellStart"/>
-            <w:r>
-              <w:rPr>
-                <w:rFonts w:ascii="Arial" w:hAnsi="Arial" w:cs="Arial"/>
-                <w:color w:val="336699"/>
-                <w:sz w:val="20"/>
-                <w:szCs w:val="20"/>
-                <w:shd w:val="clear" w:color="auto" w:fill="FFFFFF"/>
-              </w:rPr>
-              <w:t>usually</w:t>
-            </w:r>
-            <w:proofErr w:type="spellEnd"/>
-            <w:r>
-              <w:rPr>
-                <w:rFonts w:ascii="Arial" w:hAnsi="Arial" w:cs="Arial"/>
-                <w:color w:val="336699"/>
-                <w:sz w:val="20"/>
-                <w:szCs w:val="20"/>
-                <w:shd w:val="clear" w:color="auto" w:fill="FFFFFF"/>
-              </w:rPr>
-              <w:t xml:space="preserve"> </w:t>
-            </w:r>
-            <w:proofErr w:type="spellStart"/>
-            <w:r>
-              <w:rPr>
-                <w:rFonts w:ascii="Arial" w:hAnsi="Arial" w:cs="Arial"/>
-                <w:color w:val="336699"/>
-                <w:sz w:val="20"/>
-                <w:szCs w:val="20"/>
-                <w:shd w:val="clear" w:color="auto" w:fill="FFFFFF"/>
-              </w:rPr>
-              <w:t>be</w:t>
-            </w:r>
-            <w:proofErr w:type="spellEnd"/>
-            <w:r>
-              <w:rPr>
-                <w:rFonts w:ascii="Arial" w:hAnsi="Arial" w:cs="Arial"/>
-                <w:color w:val="336699"/>
-                <w:sz w:val="20"/>
-                <w:szCs w:val="20"/>
-                <w:shd w:val="clear" w:color="auto" w:fill="FFFFFF"/>
-              </w:rPr>
-              <w:t xml:space="preserve"> </w:t>
-            </w:r>
-            <w:proofErr w:type="spellStart"/>
-            <w:r>
-              <w:rPr>
-                <w:rFonts w:ascii="Arial" w:hAnsi="Arial" w:cs="Arial"/>
-                <w:color w:val="336699"/>
-                <w:sz w:val="20"/>
-                <w:szCs w:val="20"/>
-                <w:shd w:val="clear" w:color="auto" w:fill="FFFFFF"/>
-              </w:rPr>
-              <w:t>selected</w:t>
-            </w:r>
-            <w:proofErr w:type="spellEnd"/>
-            <w:r>
-              <w:rPr>
-                <w:rFonts w:ascii="Arial" w:hAnsi="Arial" w:cs="Arial"/>
-                <w:color w:val="336699"/>
-                <w:sz w:val="20"/>
-                <w:szCs w:val="20"/>
-                <w:shd w:val="clear" w:color="auto" w:fill="FFFFFF"/>
-              </w:rPr>
-              <w:t xml:space="preserve"> </w:t>
-            </w:r>
-            <w:proofErr w:type="spellStart"/>
-            <w:r>
-              <w:rPr>
-                <w:rFonts w:ascii="Arial" w:hAnsi="Arial" w:cs="Arial"/>
-                <w:color w:val="336699"/>
-                <w:sz w:val="20"/>
-                <w:szCs w:val="20"/>
-                <w:shd w:val="clear" w:color="auto" w:fill="FFFFFF"/>
-              </w:rPr>
-              <w:t>by</w:t>
-            </w:r>
-            <w:proofErr w:type="spellEnd"/>
-            <w:r>
-              <w:rPr>
-                <w:rFonts w:ascii="Arial" w:hAnsi="Arial" w:cs="Arial"/>
-                <w:color w:val="336699"/>
-                <w:sz w:val="20"/>
-                <w:szCs w:val="20"/>
-                <w:shd w:val="clear" w:color="auto" w:fill="FFFFFF"/>
-              </w:rPr>
-              <w:t xml:space="preserve"> </w:t>
-            </w:r>
-            <w:proofErr w:type="spellStart"/>
-            <w:r>
-              <w:rPr>
-                <w:rFonts w:ascii="Arial" w:hAnsi="Arial" w:cs="Arial"/>
-                <w:color w:val="336699"/>
-                <w:sz w:val="20"/>
-                <w:szCs w:val="20"/>
-                <w:shd w:val="clear" w:color="auto" w:fill="FFFFFF"/>
-              </w:rPr>
-              <w:t>the</w:t>
-            </w:r>
-            <w:proofErr w:type="spellEnd"/>
-            <w:r>
-              <w:rPr>
-                <w:rFonts w:ascii="Arial" w:hAnsi="Arial" w:cs="Arial"/>
-                <w:color w:val="336699"/>
-                <w:sz w:val="20"/>
-                <w:szCs w:val="20"/>
-                <w:shd w:val="clear" w:color="auto" w:fill="FFFFFF"/>
-              </w:rPr>
-              <w:t xml:space="preserve"> </w:t>
-            </w:r>
-            <w:proofErr w:type="spellStart"/>
-            <w:r>
-              <w:rPr>
-                <w:rFonts w:ascii="Arial" w:hAnsi="Arial" w:cs="Arial"/>
-                <w:color w:val="336699"/>
-                <w:sz w:val="20"/>
-                <w:szCs w:val="20"/>
-                <w:shd w:val="clear" w:color="auto" w:fill="FFFFFF"/>
-              </w:rPr>
-              <w:t>user</w:t>
-            </w:r>
-            <w:proofErr w:type="spellEnd"/>
-            <w:r>
-              <w:rPr>
-                <w:rFonts w:ascii="Arial" w:hAnsi="Arial" w:cs="Arial"/>
-                <w:color w:val="336699"/>
-                <w:sz w:val="20"/>
-                <w:szCs w:val="20"/>
-                <w:shd w:val="clear" w:color="auto" w:fill="FFFFFF"/>
-              </w:rPr>
-              <w:t xml:space="preserve">, </w:t>
-            </w:r>
-            <w:proofErr w:type="spellStart"/>
-            <w:r>
-              <w:rPr>
-                <w:rFonts w:ascii="Arial" w:hAnsi="Arial" w:cs="Arial"/>
-                <w:color w:val="336699"/>
-                <w:sz w:val="20"/>
-                <w:szCs w:val="20"/>
-                <w:shd w:val="clear" w:color="auto" w:fill="FFFFFF"/>
-              </w:rPr>
-              <w:t>and</w:t>
-            </w:r>
-            <w:proofErr w:type="spellEnd"/>
-            <w:r>
-              <w:rPr>
-                <w:rFonts w:ascii="Arial" w:hAnsi="Arial" w:cs="Arial"/>
-                <w:color w:val="336699"/>
-                <w:sz w:val="20"/>
-                <w:szCs w:val="20"/>
-                <w:shd w:val="clear" w:color="auto" w:fill="FFFFFF"/>
-              </w:rPr>
-              <w:t xml:space="preserve"> </w:t>
-            </w:r>
-            <w:proofErr w:type="spellStart"/>
-            <w:r>
-              <w:rPr>
-                <w:rFonts w:ascii="Arial" w:hAnsi="Arial" w:cs="Arial"/>
-                <w:color w:val="336699"/>
-                <w:sz w:val="20"/>
-                <w:szCs w:val="20"/>
-                <w:shd w:val="clear" w:color="auto" w:fill="FFFFFF"/>
-              </w:rPr>
-              <w:t>switches</w:t>
-            </w:r>
-            <w:proofErr w:type="spellEnd"/>
-            <w:r>
-              <w:rPr>
-                <w:rFonts w:ascii="Arial" w:hAnsi="Arial" w:cs="Arial"/>
-                <w:color w:val="336699"/>
-                <w:sz w:val="20"/>
-                <w:szCs w:val="20"/>
-                <w:shd w:val="clear" w:color="auto" w:fill="FFFFFF"/>
-              </w:rPr>
-              <w:t xml:space="preserve"> </w:t>
-            </w:r>
-            <w:proofErr w:type="spellStart"/>
-            <w:r>
-              <w:rPr>
-                <w:rFonts w:ascii="Arial" w:hAnsi="Arial" w:cs="Arial"/>
-                <w:color w:val="336699"/>
-                <w:sz w:val="20"/>
-                <w:szCs w:val="20"/>
-                <w:shd w:val="clear" w:color="auto" w:fill="FFFFFF"/>
-              </w:rPr>
-              <w:t>to</w:t>
-            </w:r>
-            <w:proofErr w:type="spellEnd"/>
-            <w:r>
-              <w:rPr>
-                <w:rFonts w:ascii="Arial" w:hAnsi="Arial" w:cs="Arial"/>
-                <w:color w:val="336699"/>
-                <w:sz w:val="20"/>
-                <w:szCs w:val="20"/>
-                <w:shd w:val="clear" w:color="auto" w:fill="FFFFFF"/>
-              </w:rPr>
-              <w:t xml:space="preserve"> a </w:t>
-            </w:r>
-            <w:proofErr w:type="spellStart"/>
-            <w:r>
-              <w:rPr>
-                <w:rFonts w:ascii="Arial" w:hAnsi="Arial" w:cs="Arial"/>
-                <w:color w:val="336699"/>
-                <w:sz w:val="20"/>
-                <w:szCs w:val="20"/>
-                <w:shd w:val="clear" w:color="auto" w:fill="FFFFFF"/>
-              </w:rPr>
-              <w:t>checked</w:t>
-            </w:r>
-            <w:proofErr w:type="spellEnd"/>
-            <w:r>
-              <w:rPr>
-                <w:rFonts w:ascii="Arial" w:hAnsi="Arial" w:cs="Arial"/>
-                <w:color w:val="336699"/>
-                <w:sz w:val="20"/>
-                <w:szCs w:val="20"/>
-                <w:shd w:val="clear" w:color="auto" w:fill="FFFFFF"/>
-              </w:rPr>
-              <w:t xml:space="preserve"> </w:t>
-            </w:r>
-            <w:proofErr w:type="spellStart"/>
-            <w:r>
-              <w:rPr>
-                <w:rFonts w:ascii="Arial" w:hAnsi="Arial" w:cs="Arial"/>
-                <w:color w:val="336699"/>
-                <w:sz w:val="20"/>
-                <w:szCs w:val="20"/>
-                <w:shd w:val="clear" w:color="auto" w:fill="FFFFFF"/>
-              </w:rPr>
-              <w:t>state</w:t>
-            </w:r>
-            <w:proofErr w:type="spellEnd"/>
-            <w:r>
-              <w:rPr>
-                <w:rFonts w:ascii="Arial" w:hAnsi="Arial" w:cs="Arial"/>
-                <w:color w:val="336699"/>
-                <w:sz w:val="20"/>
-                <w:szCs w:val="20"/>
-                <w:shd w:val="clear" w:color="auto" w:fill="FFFFFF"/>
-              </w:rPr>
-              <w:t xml:space="preserve"> </w:t>
-            </w:r>
-            <w:proofErr w:type="spellStart"/>
-            <w:r>
-              <w:rPr>
-                <w:rFonts w:ascii="Arial" w:hAnsi="Arial" w:cs="Arial"/>
-                <w:color w:val="336699"/>
-                <w:sz w:val="20"/>
-                <w:szCs w:val="20"/>
-                <w:shd w:val="clear" w:color="auto" w:fill="FFFFFF"/>
-              </w:rPr>
-              <w:t>when</w:t>
-            </w:r>
-            <w:proofErr w:type="spellEnd"/>
-            <w:r>
-              <w:rPr>
-                <w:rFonts w:ascii="Arial" w:hAnsi="Arial" w:cs="Arial"/>
-                <w:color w:val="336699"/>
-                <w:sz w:val="20"/>
-                <w:szCs w:val="20"/>
-                <w:shd w:val="clear" w:color="auto" w:fill="FFFFFF"/>
-              </w:rPr>
-              <w:t xml:space="preserve"> </w:t>
-            </w:r>
-            <w:proofErr w:type="spellStart"/>
-            <w:r>
-              <w:rPr>
-                <w:rFonts w:ascii="Arial" w:hAnsi="Arial" w:cs="Arial"/>
-                <w:color w:val="336699"/>
-                <w:sz w:val="20"/>
-                <w:szCs w:val="20"/>
-                <w:shd w:val="clear" w:color="auto" w:fill="FFFFFF"/>
-              </w:rPr>
-              <w:t>activated</w:t>
-            </w:r>
-            <w:proofErr w:type="spellEnd"/>
-            <w:r>
-              <w:rPr>
-                <w:rFonts w:ascii="Arial" w:hAnsi="Arial" w:cs="Arial"/>
-                <w:color w:val="336699"/>
-                <w:sz w:val="20"/>
-                <w:szCs w:val="20"/>
-                <w:shd w:val="clear" w:color="auto" w:fill="FFFFFF"/>
-              </w:rPr>
-              <w:t xml:space="preserve">. </w:t>
-            </w:r>
-            <w:proofErr w:type="spellStart"/>
-            <w:r>
-              <w:rPr>
-                <w:rFonts w:ascii="Arial" w:hAnsi="Arial" w:cs="Arial"/>
-                <w:color w:val="336699"/>
-                <w:sz w:val="20"/>
-                <w:szCs w:val="20"/>
-                <w:shd w:val="clear" w:color="auto" w:fill="FFFFFF"/>
-              </w:rPr>
-              <w:t>Some</w:t>
-            </w:r>
-            <w:proofErr w:type="spellEnd"/>
-            <w:r>
-              <w:rPr>
-                <w:rFonts w:ascii="Arial" w:hAnsi="Arial" w:cs="Arial"/>
-                <w:color w:val="336699"/>
-                <w:sz w:val="20"/>
-                <w:szCs w:val="20"/>
-                <w:shd w:val="clear" w:color="auto" w:fill="FFFFFF"/>
-              </w:rPr>
-              <w:t xml:space="preserve"> </w:t>
-            </w:r>
-            <w:proofErr w:type="spellStart"/>
-            <w:r>
-              <w:rPr>
-                <w:rFonts w:ascii="Arial" w:hAnsi="Arial" w:cs="Arial"/>
-                <w:color w:val="336699"/>
-                <w:sz w:val="20"/>
-                <w:szCs w:val="20"/>
-                <w:shd w:val="clear" w:color="auto" w:fill="FFFFFF"/>
-              </w:rPr>
-              <w:t>tri-state</w:t>
-            </w:r>
-            <w:proofErr w:type="spellEnd"/>
-            <w:r>
-              <w:rPr>
-                <w:rFonts w:ascii="Arial" w:hAnsi="Arial" w:cs="Arial"/>
-                <w:color w:val="336699"/>
-                <w:sz w:val="20"/>
-                <w:szCs w:val="20"/>
-                <w:shd w:val="clear" w:color="auto" w:fill="FFFFFF"/>
-              </w:rPr>
-              <w:t xml:space="preserve"> </w:t>
-            </w:r>
-            <w:proofErr w:type="spellStart"/>
-            <w:r>
-              <w:rPr>
-                <w:rFonts w:ascii="Arial" w:hAnsi="Arial" w:cs="Arial"/>
-                <w:color w:val="336699"/>
-                <w:sz w:val="20"/>
-                <w:szCs w:val="20"/>
-                <w:shd w:val="clear" w:color="auto" w:fill="FFFFFF"/>
-              </w:rPr>
-              <w:t>checkbox</w:t>
-            </w:r>
-            <w:proofErr w:type="spellEnd"/>
-            <w:r>
-              <w:rPr>
-                <w:rFonts w:ascii="Arial" w:hAnsi="Arial" w:cs="Arial"/>
-                <w:color w:val="336699"/>
-                <w:sz w:val="20"/>
-                <w:szCs w:val="20"/>
-                <w:shd w:val="clear" w:color="auto" w:fill="FFFFFF"/>
-              </w:rPr>
-              <w:t xml:space="preserve"> </w:t>
-            </w:r>
-            <w:proofErr w:type="spellStart"/>
-            <w:r>
-              <w:rPr>
-                <w:rFonts w:ascii="Arial" w:hAnsi="Arial" w:cs="Arial"/>
-                <w:color w:val="336699"/>
-                <w:sz w:val="20"/>
-                <w:szCs w:val="20"/>
-                <w:shd w:val="clear" w:color="auto" w:fill="FFFFFF"/>
-              </w:rPr>
-              <w:t>implementations</w:t>
-            </w:r>
-            <w:proofErr w:type="spellEnd"/>
-            <w:r>
-              <w:rPr>
-                <w:rFonts w:ascii="Arial" w:hAnsi="Arial" w:cs="Arial"/>
-                <w:color w:val="336699"/>
-                <w:sz w:val="20"/>
-                <w:szCs w:val="20"/>
-                <w:shd w:val="clear" w:color="auto" w:fill="FFFFFF"/>
-              </w:rPr>
-              <w:t xml:space="preserve"> </w:t>
-            </w:r>
-            <w:proofErr w:type="spellStart"/>
-            <w:r>
-              <w:rPr>
-                <w:rFonts w:ascii="Arial" w:hAnsi="Arial" w:cs="Arial"/>
-                <w:color w:val="336699"/>
-                <w:sz w:val="20"/>
-                <w:szCs w:val="20"/>
-                <w:shd w:val="clear" w:color="auto" w:fill="FFFFFF"/>
-              </w:rPr>
-              <w:t>allow</w:t>
-            </w:r>
-            <w:proofErr w:type="spellEnd"/>
-            <w:r>
-              <w:rPr>
-                <w:rFonts w:ascii="Arial" w:hAnsi="Arial" w:cs="Arial"/>
-                <w:color w:val="336699"/>
-                <w:sz w:val="20"/>
-                <w:szCs w:val="20"/>
-                <w:shd w:val="clear" w:color="auto" w:fill="FFFFFF"/>
-              </w:rPr>
-              <w:t xml:space="preserve"> </w:t>
-            </w:r>
-            <w:proofErr w:type="spellStart"/>
-            <w:r>
-              <w:rPr>
-                <w:rFonts w:ascii="Arial" w:hAnsi="Arial" w:cs="Arial"/>
-                <w:color w:val="336699"/>
-                <w:sz w:val="20"/>
-                <w:szCs w:val="20"/>
-                <w:shd w:val="clear" w:color="auto" w:fill="FFFFFF"/>
-              </w:rPr>
-              <w:t>the</w:t>
-            </w:r>
-            <w:proofErr w:type="spellEnd"/>
-            <w:r>
-              <w:rPr>
-                <w:rFonts w:ascii="Arial" w:hAnsi="Arial" w:cs="Arial"/>
-                <w:color w:val="336699"/>
-                <w:sz w:val="20"/>
-                <w:szCs w:val="20"/>
-                <w:shd w:val="clear" w:color="auto" w:fill="FFFFFF"/>
-              </w:rPr>
-              <w:t xml:space="preserve"> </w:t>
-            </w:r>
-            <w:proofErr w:type="spellStart"/>
-            <w:r>
-              <w:rPr>
-                <w:rFonts w:ascii="Arial" w:hAnsi="Arial" w:cs="Arial"/>
-                <w:color w:val="336699"/>
-                <w:sz w:val="20"/>
-                <w:szCs w:val="20"/>
-                <w:shd w:val="clear" w:color="auto" w:fill="FFFFFF"/>
-              </w:rPr>
-              <w:t>user</w:t>
-            </w:r>
-            <w:proofErr w:type="spellEnd"/>
-            <w:r>
-              <w:rPr>
-                <w:rFonts w:ascii="Arial" w:hAnsi="Arial" w:cs="Arial"/>
-                <w:color w:val="336699"/>
-                <w:sz w:val="20"/>
-                <w:szCs w:val="20"/>
-                <w:shd w:val="clear" w:color="auto" w:fill="FFFFFF"/>
-              </w:rPr>
-              <w:t xml:space="preserve"> </w:t>
-            </w:r>
-            <w:proofErr w:type="spellStart"/>
-            <w:r>
-              <w:rPr>
-                <w:rFonts w:ascii="Arial" w:hAnsi="Arial" w:cs="Arial"/>
-                <w:color w:val="336699"/>
-                <w:sz w:val="20"/>
-                <w:szCs w:val="20"/>
-                <w:shd w:val="clear" w:color="auto" w:fill="FFFFFF"/>
-              </w:rPr>
-              <w:t>to</w:t>
-            </w:r>
-            <w:proofErr w:type="spellEnd"/>
-            <w:r>
-              <w:rPr>
-                <w:rFonts w:ascii="Arial" w:hAnsi="Arial" w:cs="Arial"/>
-                <w:color w:val="336699"/>
-                <w:sz w:val="20"/>
-                <w:szCs w:val="20"/>
-                <w:shd w:val="clear" w:color="auto" w:fill="FFFFFF"/>
-              </w:rPr>
-              <w:t xml:space="preserve"> </w:t>
-            </w:r>
-            <w:r>
-              <w:rPr>
-                <w:rFonts w:ascii="Arial" w:hAnsi="Arial" w:cs="Arial"/>
-                <w:color w:val="336699"/>
-                <w:sz w:val="20"/>
-                <w:szCs w:val="20"/>
-                <w:shd w:val="clear" w:color="auto" w:fill="FFFFFF"/>
-                <w:lang w:val="en-US"/>
-              </w:rPr>
-              <w:t>switch</w:t>
-            </w:r>
-            <w:r>
-              <w:rPr>
-                <w:rFonts w:ascii="Arial" w:hAnsi="Arial" w:cs="Arial"/>
-                <w:color w:val="336699"/>
-                <w:sz w:val="20"/>
-                <w:szCs w:val="20"/>
-                <w:shd w:val="clear" w:color="auto" w:fill="FFFFFF"/>
-              </w:rPr>
-              <w:t xml:space="preserve"> </w:t>
-            </w:r>
-            <w:proofErr w:type="spellStart"/>
-            <w:r>
-              <w:rPr>
-                <w:rFonts w:ascii="Arial" w:hAnsi="Arial" w:cs="Arial"/>
-                <w:color w:val="336699"/>
-                <w:sz w:val="20"/>
-                <w:szCs w:val="20"/>
-                <w:shd w:val="clear" w:color="auto" w:fill="FFFFFF"/>
-              </w:rPr>
-              <w:t>among</w:t>
-            </w:r>
-            <w:proofErr w:type="spellEnd"/>
-            <w:r>
-              <w:rPr>
-                <w:rFonts w:ascii="Arial" w:hAnsi="Arial" w:cs="Arial"/>
-                <w:color w:val="336699"/>
-                <w:sz w:val="20"/>
-                <w:szCs w:val="20"/>
-                <w:shd w:val="clear" w:color="auto" w:fill="FFFFFF"/>
-              </w:rPr>
-              <w:t xml:space="preserve"> </w:t>
-            </w:r>
-            <w:proofErr w:type="spellStart"/>
-            <w:r>
-              <w:rPr>
-                <w:rFonts w:ascii="Arial" w:hAnsi="Arial" w:cs="Arial"/>
-                <w:color w:val="336699"/>
-                <w:sz w:val="20"/>
-                <w:szCs w:val="20"/>
-                <w:shd w:val="clear" w:color="auto" w:fill="FFFFFF"/>
-              </w:rPr>
-              <w:t>all</w:t>
-            </w:r>
-            <w:proofErr w:type="spellEnd"/>
-            <w:r>
-              <w:rPr>
-                <w:rFonts w:ascii="Arial" w:hAnsi="Arial" w:cs="Arial"/>
-                <w:color w:val="336699"/>
-                <w:sz w:val="20"/>
-                <w:szCs w:val="20"/>
-                <w:shd w:val="clear" w:color="auto" w:fill="FFFFFF"/>
-              </w:rPr>
-              <w:t xml:space="preserve"> </w:t>
-            </w:r>
-            <w:proofErr w:type="spellStart"/>
-            <w:r>
-              <w:rPr>
-                <w:rFonts w:ascii="Arial" w:hAnsi="Arial" w:cs="Arial"/>
-                <w:color w:val="336699"/>
-                <w:sz w:val="20"/>
-                <w:szCs w:val="20"/>
-                <w:shd w:val="clear" w:color="auto" w:fill="FFFFFF"/>
-              </w:rPr>
-              <w:t>states</w:t>
-            </w:r>
-            <w:proofErr w:type="spellEnd"/>
-            <w:r>
-              <w:rPr>
-                <w:rFonts w:ascii="Arial" w:hAnsi="Arial" w:cs="Arial"/>
-                <w:color w:val="336699"/>
-                <w:sz w:val="20"/>
-                <w:szCs w:val="20"/>
-                <w:shd w:val="clear" w:color="auto" w:fill="FFFFFF"/>
-              </w:rPr>
-              <w:t xml:space="preserve">, </w:t>
-            </w:r>
-            <w:proofErr w:type="spellStart"/>
-            <w:r>
-              <w:rPr>
-                <w:rFonts w:ascii="Arial" w:hAnsi="Arial" w:cs="Arial"/>
-                <w:color w:val="336699"/>
-                <w:sz w:val="20"/>
-                <w:szCs w:val="20"/>
-                <w:shd w:val="clear" w:color="auto" w:fill="FFFFFF"/>
-              </w:rPr>
-              <w:t>including</w:t>
-            </w:r>
-            <w:proofErr w:type="spellEnd"/>
-            <w:r>
-              <w:rPr>
-                <w:rFonts w:ascii="Arial" w:hAnsi="Arial" w:cs="Arial"/>
-                <w:color w:val="336699"/>
-                <w:sz w:val="20"/>
-                <w:szCs w:val="20"/>
-                <w:shd w:val="clear" w:color="auto" w:fill="FFFFFF"/>
-              </w:rPr>
-              <w:t xml:space="preserve"> </w:t>
-            </w:r>
-            <w:proofErr w:type="spellStart"/>
-            <w:r>
-              <w:rPr>
-                <w:rFonts w:ascii="Arial" w:hAnsi="Arial" w:cs="Arial"/>
-                <w:color w:val="336699"/>
-                <w:sz w:val="20"/>
-                <w:szCs w:val="20"/>
-                <w:shd w:val="clear" w:color="auto" w:fill="FFFFFF"/>
-              </w:rPr>
-              <w:t>the</w:t>
-            </w:r>
-            <w:proofErr w:type="spellEnd"/>
-            <w:r>
-              <w:rPr>
-                <w:rFonts w:ascii="Arial" w:hAnsi="Arial" w:cs="Arial"/>
-                <w:color w:val="336699"/>
-                <w:sz w:val="20"/>
-                <w:szCs w:val="20"/>
-                <w:shd w:val="clear" w:color="auto" w:fill="FFFFFF"/>
-              </w:rPr>
-              <w:t xml:space="preserve"> </w:t>
-            </w:r>
-            <w:proofErr w:type="spellStart"/>
-            <w:r>
-              <w:rPr>
-                <w:rFonts w:ascii="Arial" w:hAnsi="Arial" w:cs="Arial"/>
-                <w:color w:val="336699"/>
-                <w:sz w:val="20"/>
-                <w:szCs w:val="20"/>
-                <w:shd w:val="clear" w:color="auto" w:fill="FFFFFF"/>
-              </w:rPr>
-              <w:t>indeterminate</w:t>
-            </w:r>
-            <w:proofErr w:type="spellEnd"/>
-            <w:r>
-              <w:rPr>
-                <w:rFonts w:ascii="Arial" w:hAnsi="Arial" w:cs="Arial"/>
-                <w:color w:val="336699"/>
-                <w:sz w:val="20"/>
-                <w:szCs w:val="20"/>
-                <w:shd w:val="clear" w:color="auto" w:fill="FFFFFF"/>
-              </w:rPr>
-              <w:t xml:space="preserve"> </w:t>
-            </w:r>
-            <w:proofErr w:type="spellStart"/>
-            <w:r>
-              <w:rPr>
-                <w:rFonts w:ascii="Arial" w:hAnsi="Arial" w:cs="Arial"/>
-                <w:color w:val="336699"/>
-                <w:sz w:val="20"/>
-                <w:szCs w:val="20"/>
-                <w:shd w:val="clear" w:color="auto" w:fill="FFFFFF"/>
-              </w:rPr>
-              <w:t>state</w:t>
-            </w:r>
-            <w:proofErr w:type="spellEnd"/>
-            <w:r>
-              <w:rPr>
-                <w:rFonts w:ascii="Arial" w:hAnsi="Arial" w:cs="Arial"/>
-                <w:color w:val="336699"/>
-                <w:sz w:val="20"/>
-                <w:szCs w:val="20"/>
-                <w:shd w:val="clear" w:color="auto" w:fill="FFFFFF"/>
-              </w:rPr>
-              <w:t xml:space="preserve">, </w:t>
-            </w:r>
-            <w:proofErr w:type="spellStart"/>
-            <w:r>
-              <w:rPr>
-                <w:rFonts w:ascii="Arial" w:hAnsi="Arial" w:cs="Arial"/>
-                <w:color w:val="336699"/>
-                <w:sz w:val="20"/>
-                <w:szCs w:val="20"/>
-                <w:shd w:val="clear" w:color="auto" w:fill="FFFFFF"/>
-              </w:rPr>
-              <w:t>by</w:t>
-            </w:r>
-            <w:proofErr w:type="spellEnd"/>
-            <w:r>
-              <w:rPr>
-                <w:rFonts w:ascii="Arial" w:hAnsi="Arial" w:cs="Arial"/>
-                <w:color w:val="336699"/>
-                <w:sz w:val="20"/>
-                <w:szCs w:val="20"/>
-                <w:shd w:val="clear" w:color="auto" w:fill="FFFFFF"/>
-              </w:rPr>
-              <w:t xml:space="preserve"> </w:t>
-            </w:r>
-            <w:proofErr w:type="spellStart"/>
-            <w:r>
-              <w:rPr>
-                <w:rFonts w:ascii="Arial" w:hAnsi="Arial" w:cs="Arial"/>
-                <w:color w:val="336699"/>
-                <w:sz w:val="20"/>
-                <w:szCs w:val="20"/>
-                <w:shd w:val="clear" w:color="auto" w:fill="FFFFFF"/>
-              </w:rPr>
-              <w:t>remembering</w:t>
-            </w:r>
-            <w:proofErr w:type="spellEnd"/>
-            <w:r>
-              <w:rPr>
-                <w:rFonts w:ascii="Arial" w:hAnsi="Arial" w:cs="Arial"/>
-                <w:color w:val="336699"/>
-                <w:sz w:val="20"/>
-                <w:szCs w:val="20"/>
-                <w:shd w:val="clear" w:color="auto" w:fill="FFFFFF"/>
-              </w:rPr>
-              <w:t xml:space="preserve"> </w:t>
-            </w:r>
-            <w:proofErr w:type="spellStart"/>
-            <w:r>
-              <w:rPr>
-                <w:rFonts w:ascii="Arial" w:hAnsi="Arial" w:cs="Arial"/>
-                <w:color w:val="336699"/>
-                <w:sz w:val="20"/>
-                <w:szCs w:val="20"/>
-                <w:shd w:val="clear" w:color="auto" w:fill="FFFFFF"/>
-              </w:rPr>
-              <w:t>the</w:t>
-            </w:r>
-            <w:proofErr w:type="spellEnd"/>
-            <w:r>
-              <w:rPr>
-                <w:rFonts w:ascii="Arial" w:hAnsi="Arial" w:cs="Arial"/>
-                <w:color w:val="336699"/>
-                <w:sz w:val="20"/>
-                <w:szCs w:val="20"/>
-                <w:shd w:val="clear" w:color="auto" w:fill="FFFFFF"/>
-              </w:rPr>
-              <w:t xml:space="preserve"> </w:t>
-            </w:r>
-            <w:proofErr w:type="spellStart"/>
-            <w:r>
-              <w:rPr>
-                <w:rFonts w:ascii="Arial" w:hAnsi="Arial" w:cs="Arial"/>
-                <w:color w:val="336699"/>
-                <w:sz w:val="20"/>
-                <w:szCs w:val="20"/>
-                <w:shd w:val="clear" w:color="auto" w:fill="FFFFFF"/>
-              </w:rPr>
-              <w:t>mixed</w:t>
-            </w:r>
-            <w:proofErr w:type="spellEnd"/>
-            <w:r>
-              <w:rPr>
-                <w:rFonts w:ascii="Arial" w:hAnsi="Arial" w:cs="Arial"/>
-                <w:color w:val="336699"/>
-                <w:sz w:val="20"/>
-                <w:szCs w:val="20"/>
-                <w:shd w:val="clear" w:color="auto" w:fill="FFFFFF"/>
-              </w:rPr>
-              <w:t xml:space="preserve"> </w:t>
-            </w:r>
-            <w:proofErr w:type="spellStart"/>
-            <w:r>
-              <w:rPr>
-                <w:rFonts w:ascii="Arial" w:hAnsi="Arial" w:cs="Arial"/>
-                <w:color w:val="336699"/>
-                <w:sz w:val="20"/>
-                <w:szCs w:val="20"/>
-                <w:shd w:val="clear" w:color="auto" w:fill="FFFFFF"/>
-              </w:rPr>
-              <w:t>state</w:t>
-            </w:r>
-            <w:proofErr w:type="spellEnd"/>
-            <w:r>
-              <w:rPr>
-                <w:rFonts w:ascii="Arial" w:hAnsi="Arial" w:cs="Arial"/>
-                <w:color w:val="336699"/>
-                <w:sz w:val="20"/>
-                <w:szCs w:val="20"/>
-                <w:shd w:val="clear" w:color="auto" w:fill="FFFFFF"/>
-              </w:rPr>
-              <w:t xml:space="preserve"> </w:t>
-            </w:r>
-            <w:proofErr w:type="spellStart"/>
-            <w:r>
-              <w:rPr>
-                <w:rFonts w:ascii="Arial" w:hAnsi="Arial" w:cs="Arial"/>
-                <w:color w:val="336699"/>
-                <w:sz w:val="20"/>
-                <w:szCs w:val="20"/>
-                <w:shd w:val="clear" w:color="auto" w:fill="FFFFFF"/>
-              </w:rPr>
-              <w:t>of</w:t>
-            </w:r>
-            <w:proofErr w:type="spellEnd"/>
-            <w:r>
-              <w:rPr>
-                <w:rFonts w:ascii="Arial" w:hAnsi="Arial" w:cs="Arial"/>
-                <w:color w:val="336699"/>
-                <w:sz w:val="20"/>
-                <w:szCs w:val="20"/>
-                <w:shd w:val="clear" w:color="auto" w:fill="FFFFFF"/>
-              </w:rPr>
-              <w:t xml:space="preserve"> </w:t>
-            </w:r>
-            <w:proofErr w:type="spellStart"/>
-            <w:r>
-              <w:rPr>
-                <w:rFonts w:ascii="Arial" w:hAnsi="Arial" w:cs="Arial"/>
-                <w:color w:val="336699"/>
-                <w:sz w:val="20"/>
-                <w:szCs w:val="20"/>
-                <w:shd w:val="clear" w:color="auto" w:fill="FFFFFF"/>
-              </w:rPr>
-              <w:t>the</w:t>
-            </w:r>
-            <w:proofErr w:type="spellEnd"/>
-            <w:r>
-              <w:rPr>
-                <w:rFonts w:ascii="Arial" w:hAnsi="Arial" w:cs="Arial"/>
-                <w:color w:val="336699"/>
-                <w:sz w:val="20"/>
-                <w:szCs w:val="20"/>
-                <w:shd w:val="clear" w:color="auto" w:fill="FFFFFF"/>
-              </w:rPr>
-              <w:t xml:space="preserve"> </w:t>
-            </w:r>
-            <w:proofErr w:type="spellStart"/>
-            <w:r>
-              <w:rPr>
-                <w:rFonts w:ascii="Arial" w:hAnsi="Arial" w:cs="Arial"/>
-                <w:color w:val="336699"/>
-                <w:sz w:val="20"/>
-                <w:szCs w:val="20"/>
-                <w:shd w:val="clear" w:color="auto" w:fill="FFFFFF"/>
-              </w:rPr>
-              <w:t>items</w:t>
-            </w:r>
-            <w:proofErr w:type="spellEnd"/>
-            <w:r>
-              <w:rPr>
-                <w:rFonts w:ascii="Arial" w:hAnsi="Arial" w:cs="Arial"/>
-                <w:color w:val="336699"/>
-                <w:sz w:val="20"/>
-                <w:szCs w:val="20"/>
-                <w:shd w:val="clear" w:color="auto" w:fill="FFFFFF"/>
-              </w:rPr>
-              <w:t xml:space="preserve"> </w:t>
-            </w:r>
-            <w:proofErr w:type="spellStart"/>
-            <w:r>
-              <w:rPr>
-                <w:rFonts w:ascii="Arial" w:hAnsi="Arial" w:cs="Arial"/>
-                <w:color w:val="336699"/>
-                <w:sz w:val="20"/>
-                <w:szCs w:val="20"/>
-                <w:shd w:val="clear" w:color="auto" w:fill="FFFFFF"/>
-              </w:rPr>
-              <w:t>in</w:t>
-            </w:r>
-            <w:proofErr w:type="spellEnd"/>
-            <w:r>
-              <w:rPr>
-                <w:rFonts w:ascii="Arial" w:hAnsi="Arial" w:cs="Arial"/>
-                <w:color w:val="336699"/>
-                <w:sz w:val="20"/>
-                <w:szCs w:val="20"/>
-                <w:shd w:val="clear" w:color="auto" w:fill="FFFFFF"/>
-              </w:rPr>
-              <w:t xml:space="preserve"> </w:t>
-            </w:r>
-            <w:proofErr w:type="spellStart"/>
-            <w:r>
-              <w:rPr>
-                <w:rFonts w:ascii="Arial" w:hAnsi="Arial" w:cs="Arial"/>
-                <w:color w:val="336699"/>
-                <w:sz w:val="20"/>
-                <w:szCs w:val="20"/>
-                <w:shd w:val="clear" w:color="auto" w:fill="FFFFFF"/>
-              </w:rPr>
-              <w:t>the</w:t>
-            </w:r>
-            <w:proofErr w:type="spellEnd"/>
-            <w:r>
-              <w:rPr>
-                <w:rFonts w:ascii="Arial" w:hAnsi="Arial" w:cs="Arial"/>
-                <w:color w:val="336699"/>
-                <w:sz w:val="20"/>
-                <w:szCs w:val="20"/>
-                <w:shd w:val="clear" w:color="auto" w:fill="FFFFFF"/>
-              </w:rPr>
-              <w:t xml:space="preserve"> </w:t>
-            </w:r>
-            <w:proofErr w:type="spellStart"/>
-            <w:r>
-              <w:rPr>
-                <w:rFonts w:ascii="Arial" w:hAnsi="Arial" w:cs="Arial"/>
-                <w:color w:val="336699"/>
-                <w:sz w:val="20"/>
-                <w:szCs w:val="20"/>
-                <w:shd w:val="clear" w:color="auto" w:fill="FFFFFF"/>
-              </w:rPr>
-              <w:t>collection</w:t>
-            </w:r>
-            <w:proofErr w:type="spellEnd"/>
+              <w:t xml:space="preserve"> among all states, including the indeterminate state, by remembering the mixed state of the items in the collection</w:t>
+            </w:r>
             <w:r>
               <w:rPr>
                 <w:rFonts w:ascii="Arial" w:hAnsi="Arial" w:cs="Arial"/>
@@ -4271,7 +2641,25 @@
                 <w:sz w:val="20"/>
                 <w:szCs w:val="20"/>
               </w:rPr>
-              <w:t>(it is</w:t>
+              <w:t>(</w:t>
+            </w:r>
+            <w:r>
+              <w:rPr>
+                <w:rFonts w:ascii="Arial" w:hAnsi="Arial" w:cs="Arial"/>
+                <w:color w:val="336699"/>
+                <w:sz w:val="20"/>
+                <w:szCs w:val="20"/>
+              </w:rPr>
+              <w:t xml:space="preserve">no, </w:t>
+            </w:r>
+            <w:r>
+              <w:rPr>
+                <w:rFonts w:ascii="Arial" w:hAnsi="Arial" w:cs="Arial"/>
+                <w:color w:val="336699"/>
+                <w:sz w:val="20"/>
+                <w:szCs w:val="20"/>
+              </w:rPr>
+              <w:t>it is</w:t>
             </w:r>
             <w:r>
               <w:rPr>
@@ -4361,7 +2749,25 @@
                 <w:sz w:val="20"/>
                 <w:szCs w:val="20"/>
               </w:rPr>
-              <w:t>(it is more usual  to use  buttons)</w:t>
+              <w:t>(</w:t>
+            </w:r>
+            <w:r>
+              <w:rPr>
+                <w:rFonts w:ascii="Arial" w:hAnsi="Arial" w:cs="Arial"/>
+                <w:color w:val="336699"/>
+                <w:sz w:val="20"/>
+                <w:szCs w:val="20"/>
+              </w:rPr>
+              <w:t>no</w:t>
+            </w:r>
+            <w:r>
+              <w:rPr>
+                <w:rFonts w:ascii="Arial" w:hAnsi="Arial" w:cs="Arial"/>
+                <w:color w:val="336699"/>
+                <w:sz w:val="20"/>
+                <w:szCs w:val="20"/>
+              </w:rPr>
+              <w:t>)</w:t>
             </w:r>
           </w:p>
         </w:tc>
@@ -4890,7 +3296,27 @@
                 <w:sz w:val="20"/>
                 <w:szCs w:val="20"/>
               </w:rPr>
-              <w:t xml:space="preserve"> “ in a new window” or  “in a new tab”</w:t>
+              <w:t xml:space="preserve"> “ </w:t>
+            </w:r>
+            <w:bookmarkStart w:id="1" w:name="_GoBack"/>
+            <w:r>
+              <w:rPr>
+                <w:rFonts w:ascii="Arial" w:hAnsi="Arial" w:cs="Arial"/>
+                <w:color w:val="336699"/>
+                <w:sz w:val="20"/>
+                <w:szCs w:val="20"/>
+              </w:rPr>
+              <w:t>in a new window</w:t>
+            </w:r>
+            <w:bookmarkEnd w:id="1"/>
+            <w:r>
+              <w:rPr>
+                <w:rFonts w:ascii="Arial" w:hAnsi="Arial" w:cs="Arial"/>
+                <w:color w:val="336699"/>
+                <w:sz w:val="20"/>
+                <w:szCs w:val="20"/>
+              </w:rPr>
+              <w:t>” or  “in a new tab”</w:t>
             </w:r>
             <w:r>
               <w:rPr>
@@ -5077,7 +3503,7 @@
                 <w:szCs w:val="20"/>
                 <w:lang w:val="uk-UA"/>
               </w:rPr>
-              <w:t xml:space="preserve"> </w:t>
+              <w:t xml:space="preserve"> is </w:t>
             </w:r>
             <w:proofErr w:type="spellStart"/>
             <w:r>
@@ -5088,7 +3514,7 @@
                 <w:szCs w:val="20"/>
                 <w:lang w:val="uk-UA"/>
               </w:rPr>
-              <w:t>is</w:t>
+              <w:t>better</w:t>
             </w:r>
             <w:proofErr w:type="spellEnd"/>
             <w:r>
@@ -5099,51 +3525,7 @@
                 <w:szCs w:val="20"/>
                 <w:lang w:val="uk-UA"/>
               </w:rPr>
-              <w:t xml:space="preserve"> </w:t>
-            </w:r>
-            <w:proofErr w:type="spellStart"/>
-            <w:r>
-              <w:rPr>
-                <w:rFonts w:ascii="Arial" w:hAnsi="Arial" w:cs="Arial"/>
-                <w:color w:val="336699"/>
-                <w:sz w:val="20"/>
-                <w:szCs w:val="20"/>
-                <w:lang w:val="uk-UA"/>
-              </w:rPr>
-              <w:t>better</w:t>
-            </w:r>
-            <w:proofErr w:type="spellEnd"/>
-            <w:r>
-              <w:rPr>
-                <w:rFonts w:ascii="Arial" w:hAnsi="Arial" w:cs="Arial"/>
-                <w:color w:val="336699"/>
-                <w:sz w:val="20"/>
-                <w:szCs w:val="20"/>
-                <w:lang w:val="uk-UA"/>
-              </w:rPr>
-              <w:t xml:space="preserve"> </w:t>
-            </w:r>
-            <w:proofErr w:type="spellStart"/>
-            <w:r>
-              <w:rPr>
-                <w:rFonts w:ascii="Arial" w:hAnsi="Arial" w:cs="Arial"/>
-                <w:color w:val="336699"/>
-                <w:sz w:val="20"/>
-                <w:szCs w:val="20"/>
-                <w:lang w:val="uk-UA"/>
-              </w:rPr>
-              <w:t>to</w:t>
-            </w:r>
-            <w:proofErr w:type="spellEnd"/>
-            <w:r>
-              <w:rPr>
-                <w:rFonts w:ascii="Arial" w:hAnsi="Arial" w:cs="Arial"/>
-                <w:color w:val="336699"/>
-                <w:sz w:val="20"/>
-                <w:szCs w:val="20"/>
-                <w:lang w:val="uk-UA"/>
-              </w:rPr>
-              <w:t xml:space="preserve"> </w:t>
+              <w:t xml:space="preserve"> to </w:t>
             </w:r>
             <w:proofErr w:type="spellStart"/>
             <w:r>
@@ -5635,7 +4017,7 @@
                 <w:sz w:val="20"/>
                 <w:szCs w:val="20"/>
               </w:rPr>
-              <w:t xml:space="preserve"> </w:t>
+              <w:t xml:space="preserve"> be </w:t>
             </w:r>
             <w:proofErr w:type="spellStart"/>
             <w:r>
@@ -5644,7 +4026,7 @@
                 <w:sz w:val="20"/>
                 <w:szCs w:val="20"/>
               </w:rPr>
-              <w:t>be</w:t>
+              <w:t>for</w:t>
             </w:r>
             <w:proofErr w:type="spellEnd"/>
             <w:r>
@@ -5653,43 +4035,7 @@
                 <w:sz w:val="20"/>
                 <w:szCs w:val="20"/>
               </w:rPr>
-              <w:t xml:space="preserve"> </w:t>
-            </w:r>
-            <w:proofErr w:type="spellStart"/>
-            <w:r>
-              <w:rPr>
-                <w:rFonts w:ascii="Arial" w:hAnsi="Arial" w:cs="Arial"/>
-                <w:sz w:val="20"/>
-                <w:szCs w:val="20"/>
-              </w:rPr>
-              <w:t>for</w:t>
-            </w:r>
-            <w:proofErr w:type="spellEnd"/>
-            <w:r>
-              <w:rPr>
-                <w:rFonts w:ascii="Arial" w:hAnsi="Arial" w:cs="Arial"/>
-                <w:sz w:val="20"/>
-                <w:szCs w:val="20"/>
-              </w:rPr>
-              <w:t xml:space="preserve"> </w:t>
-            </w:r>
-            <w:proofErr w:type="spellStart"/>
-            <w:r>
-              <w:rPr>
-                <w:rFonts w:ascii="Arial" w:hAnsi="Arial" w:cs="Arial"/>
-                <w:sz w:val="20"/>
-                <w:szCs w:val="20"/>
-              </w:rPr>
-              <w:t>the</w:t>
-            </w:r>
-            <w:proofErr w:type="spellEnd"/>
-            <w:r>
-              <w:rPr>
-                <w:rFonts w:ascii="Arial" w:hAnsi="Arial" w:cs="Arial"/>
-                <w:sz w:val="20"/>
-                <w:szCs w:val="20"/>
-              </w:rPr>
-              <w:t xml:space="preserve"> </w:t>
+              <w:t xml:space="preserve"> the </w:t>
             </w:r>
             <w:proofErr w:type="spellStart"/>
             <w:r>
@@ -6819,7 +5165,7 @@
                 <w:sz w:val="20"/>
                 <w:szCs w:val="20"/>
               </w:rPr>
-              <w:t xml:space="preserve"> 1 </w:t>
+              <w:t xml:space="preserve"> 1 to 31 (</w:t>
             </w:r>
             <w:proofErr w:type="spellStart"/>
             <w:r>
@@ -6828,7 +5174,7 @@
                 <w:sz w:val="20"/>
                 <w:szCs w:val="20"/>
               </w:rPr>
-              <w:t>to</w:t>
+              <w:t>day</w:t>
             </w:r>
             <w:proofErr w:type="spellEnd"/>
             <w:r>
@@ -6837,7 +5183,7 @@
                 <w:sz w:val="20"/>
                 <w:szCs w:val="20"/>
               </w:rPr>
-              <w:t xml:space="preserve"> 31 (</w:t>
+              <w:t xml:space="preserve"> of </w:t>
             </w:r>
             <w:proofErr w:type="spellStart"/>
             <w:r>
@@ -6846,7 +5192,7 @@
                 <w:sz w:val="20"/>
                 <w:szCs w:val="20"/>
               </w:rPr>
-              <w:t>day</w:t>
+              <w:t>month</w:t>
             </w:r>
             <w:proofErr w:type="spellEnd"/>
             <w:r>
@@ -6855,61 +5201,7 @@
                 <w:sz w:val="20"/>
                 <w:szCs w:val="20"/>
               </w:rPr>
-              <w:t xml:space="preserve"> </w:t>
-            </w:r>
-            <w:proofErr w:type="spellStart"/>
-            <w:r>
-              <w:rPr>
-                <w:rFonts w:ascii="Arial" w:hAnsi="Arial" w:cs="Arial"/>
-                <w:sz w:val="20"/>
-                <w:szCs w:val="20"/>
-              </w:rPr>
-              <w:t>of</w:t>
-            </w:r>
-            <w:proofErr w:type="spellEnd"/>
-            <w:r>
-              <w:rPr>
-                <w:rFonts w:ascii="Arial" w:hAnsi="Arial" w:cs="Arial"/>
-                <w:sz w:val="20"/>
-                <w:szCs w:val="20"/>
-              </w:rPr>
-              <w:t xml:space="preserve"> </w:t>
-            </w:r>
-            <w:proofErr w:type="spellStart"/>
-            <w:r>
-              <w:rPr>
-                <w:rFonts w:ascii="Arial" w:hAnsi="Arial" w:cs="Arial"/>
-                <w:sz w:val="20"/>
-                <w:szCs w:val="20"/>
-              </w:rPr>
-              <w:t>month</w:t>
-            </w:r>
-            <w:proofErr w:type="spellEnd"/>
-            <w:r>
-              <w:rPr>
-                <w:rFonts w:ascii="Arial" w:hAnsi="Arial" w:cs="Arial"/>
-                <w:sz w:val="20"/>
-                <w:szCs w:val="20"/>
-              </w:rPr>
-              <w:t xml:space="preserve">) </w:t>
-            </w:r>
-            <w:proofErr w:type="spellStart"/>
-            <w:r>
-              <w:rPr>
-                <w:rFonts w:ascii="Arial" w:hAnsi="Arial" w:cs="Arial"/>
-                <w:sz w:val="20"/>
-                <w:szCs w:val="20"/>
-              </w:rPr>
-              <w:t>in</w:t>
-            </w:r>
-            <w:proofErr w:type="spellEnd"/>
-            <w:r>
-              <w:rPr>
-                <w:rFonts w:ascii="Arial" w:hAnsi="Arial" w:cs="Arial"/>
-                <w:sz w:val="20"/>
-                <w:szCs w:val="20"/>
-              </w:rPr>
-              <w:t xml:space="preserve"> </w:t>
+              <w:t xml:space="preserve">) in </w:t>
             </w:r>
             <w:proofErr w:type="spellStart"/>
             <w:r>
@@ -7283,7 +5575,7 @@
                 <w:sz w:val="20"/>
                 <w:szCs w:val="20"/>
               </w:rPr>
-              <w:t xml:space="preserve"> 1 </w:t>
+              <w:t xml:space="preserve"> 1 to 31 (</w:t>
             </w:r>
             <w:proofErr w:type="spellStart"/>
             <w:r>
@@ -7292,7 +5584,7 @@
                 <w:sz w:val="20"/>
                 <w:szCs w:val="20"/>
               </w:rPr>
-              <w:t>to</w:t>
+              <w:t>day</w:t>
             </w:r>
             <w:proofErr w:type="spellEnd"/>
             <w:r>
@@ -7301,7 +5593,7 @@
                 <w:sz w:val="20"/>
                 <w:szCs w:val="20"/>
               </w:rPr>
-              <w:t xml:space="preserve"> 31 (</w:t>
+              <w:t xml:space="preserve"> of </w:t>
             </w:r>
             <w:proofErr w:type="spellStart"/>
             <w:r>
@@ -7310,7 +5602,7 @@
                 <w:sz w:val="20"/>
                 <w:szCs w:val="20"/>
               </w:rPr>
-              <w:t>day</w:t>
+              <w:t>month</w:t>
             </w:r>
             <w:proofErr w:type="spellEnd"/>
             <w:r>
@@ -7319,6 +5611,24 @@
                 <w:sz w:val="20"/>
                 <w:szCs w:val="20"/>
               </w:rPr>
+              <w:t xml:space="preserve">) in </w:t>
+            </w:r>
+            <w:proofErr w:type="spellStart"/>
+            <w:r>
+              <w:rPr>
+                <w:rFonts w:ascii="Arial" w:hAnsi="Arial" w:cs="Arial"/>
+                <w:sz w:val="20"/>
+                <w:szCs w:val="20"/>
+              </w:rPr>
+              <w:t>dropdown</w:t>
+            </w:r>
+            <w:proofErr w:type="spellEnd"/>
+            <w:r>
+              <w:rPr>
+                <w:rFonts w:ascii="Arial" w:hAnsi="Arial" w:cs="Arial"/>
+                <w:sz w:val="20"/>
+                <w:szCs w:val="20"/>
+              </w:rPr>
               <w:t xml:space="preserve"> </w:t>
             </w:r>
             <w:proofErr w:type="spellStart"/>
@@ -7328,7 +5638,7 @@
                 <w:sz w:val="20"/>
                 <w:szCs w:val="20"/>
               </w:rPr>
-              <w:t>of</w:t>
+              <w:t>list</w:t>
             </w:r>
             <w:proofErr w:type="spellEnd"/>
             <w:r>
@@ -7337,6 +5647,24 @@
                 <w:sz w:val="20"/>
                 <w:szCs w:val="20"/>
               </w:rPr>
+              <w:t xml:space="preserve">. </w:t>
+            </w:r>
+            <w:proofErr w:type="spellStart"/>
+            <w:r>
+              <w:rPr>
+                <w:rFonts w:ascii="Arial" w:hAnsi="Arial" w:cs="Arial"/>
+                <w:sz w:val="20"/>
+                <w:szCs w:val="20"/>
+              </w:rPr>
+              <w:t>How</w:t>
+            </w:r>
+            <w:proofErr w:type="spellEnd"/>
+            <w:r>
+              <w:rPr>
+                <w:rFonts w:ascii="Arial" w:hAnsi="Arial" w:cs="Arial"/>
+                <w:sz w:val="20"/>
+                <w:szCs w:val="20"/>
+              </w:rPr>
               <w:t xml:space="preserve"> </w:t>
             </w:r>
             <w:proofErr w:type="spellStart"/>
@@ -7346,7 +5674,7 @@
                 <w:sz w:val="20"/>
                 <w:szCs w:val="20"/>
               </w:rPr>
-              <w:t>month</w:t>
+              <w:t>we</w:t>
             </w:r>
             <w:proofErr w:type="spellEnd"/>
             <w:r>
@@ -7355,7 +5683,7 @@
                 <w:sz w:val="20"/>
                 <w:szCs w:val="20"/>
               </w:rPr>
-              <w:t xml:space="preserve">) </w:t>
+              <w:t xml:space="preserve"> </w:t>
             </w:r>
             <w:proofErr w:type="spellStart"/>
             <w:r>
@@ -7364,7 +5692,7 @@
                 <w:sz w:val="20"/>
                 <w:szCs w:val="20"/>
               </w:rPr>
-              <w:t>in</w:t>
+              <w:t>can</w:t>
             </w:r>
             <w:proofErr w:type="spellEnd"/>
             <w:r>
@@ -7375,6 +5703,23 @@
               </w:rPr>
               <w:t xml:space="preserve"> </w:t>
             </w:r>
+            <w:r>
+              <w:rPr>
+                <w:rFonts w:ascii="Arial" w:hAnsi="Arial" w:cs="Arial"/>
+                <w:sz w:val="20"/>
+                <w:szCs w:val="20"/>
+                <w:lang w:val="en-US"/>
+              </w:rPr>
+              <w:t>change selection</w:t>
+            </w:r>
+            <w:r>
+              <w:rPr>
+                <w:rFonts w:ascii="Arial" w:hAnsi="Arial" w:cs="Arial"/>
+                <w:sz w:val="20"/>
+                <w:szCs w:val="20"/>
+              </w:rPr>
+              <w:t xml:space="preserve"> </w:t>
+            </w:r>
             <w:proofErr w:type="spellStart"/>
             <w:r>
               <w:rPr>
@@ -7382,7 +5727,7 @@
                 <w:sz w:val="20"/>
                 <w:szCs w:val="20"/>
               </w:rPr>
-              <w:t>dropdown</w:t>
+              <w:t>between</w:t>
             </w:r>
             <w:proofErr w:type="spellEnd"/>
             <w:r>
@@ -7391,182 +5736,53 @@
                 <w:sz w:val="20"/>
                 <w:szCs w:val="20"/>
               </w:rPr>
+              <w:t xml:space="preserve"> 3</w:t>
+            </w:r>
+            <w:r>
+              <w:rPr>
+                <w:rFonts w:ascii="Arial" w:hAnsi="Arial" w:cs="Arial"/>
+                <w:sz w:val="20"/>
+                <w:szCs w:val="20"/>
+                <w:lang w:val="en-US"/>
+              </w:rPr>
+              <w:t>, 30, 31</w:t>
+            </w:r>
+            <w:r>
+              <w:rPr>
+                <w:rFonts w:ascii="Arial" w:hAnsi="Arial" w:cs="Arial"/>
+                <w:sz w:val="20"/>
+                <w:szCs w:val="20"/>
+              </w:rPr>
+              <w:t xml:space="preserve"> items</w:t>
+            </w:r>
+            <w:r>
+              <w:rPr>
+                <w:rFonts w:ascii="Arial" w:hAnsi="Arial" w:cs="Arial"/>
+                <w:sz w:val="20"/>
+                <w:szCs w:val="20"/>
+                <w:lang w:val="en-US"/>
+              </w:rPr>
+              <w:t>?</w:t>
+            </w:r>
+            <w:r>
+              <w:rPr>
+                <w:rFonts w:ascii="Arial" w:hAnsi="Arial" w:cs="Arial"/>
+                <w:color w:val="0000FF"/>
+                <w:sz w:val="20"/>
+                <w:szCs w:val="20"/>
+                <w:lang w:val="en-US"/>
+              </w:rPr>
               <w:t xml:space="preserve"> </w:t>
             </w:r>
-            <w:proofErr w:type="spellStart"/>
-            <w:r>
-              <w:rPr>
-                <w:rFonts w:ascii="Arial" w:hAnsi="Arial" w:cs="Arial"/>
-                <w:sz w:val="20"/>
-                <w:szCs w:val="20"/>
-              </w:rPr>
-              <w:t>list</w:t>
-            </w:r>
-            <w:proofErr w:type="spellEnd"/>
-            <w:r>
-              <w:rPr>
-                <w:rFonts w:ascii="Arial" w:hAnsi="Arial" w:cs="Arial"/>
-                <w:sz w:val="20"/>
-                <w:szCs w:val="20"/>
-              </w:rPr>
-              <w:t xml:space="preserve">. </w:t>
-            </w:r>
-            <w:proofErr w:type="spellStart"/>
-            <w:r>
-              <w:rPr>
-                <w:rFonts w:ascii="Arial" w:hAnsi="Arial" w:cs="Arial"/>
-                <w:sz w:val="20"/>
-                <w:szCs w:val="20"/>
-              </w:rPr>
-              <w:t>How</w:t>
-            </w:r>
-            <w:proofErr w:type="spellEnd"/>
-            <w:r>
-              <w:rPr>
-                <w:rFonts w:ascii="Arial" w:hAnsi="Arial" w:cs="Arial"/>
-                <w:sz w:val="20"/>
-                <w:szCs w:val="20"/>
-              </w:rPr>
-              <w:t xml:space="preserve"> </w:t>
-            </w:r>
-            <w:proofErr w:type="spellStart"/>
-            <w:r>
-              <w:rPr>
-                <w:rFonts w:ascii="Arial" w:hAnsi="Arial" w:cs="Arial"/>
-                <w:sz w:val="20"/>
-                <w:szCs w:val="20"/>
-              </w:rPr>
-              <w:t>we</w:t>
-            </w:r>
-            <w:proofErr w:type="spellEnd"/>
-            <w:r>
-              <w:rPr>
-                <w:rFonts w:ascii="Arial" w:hAnsi="Arial" w:cs="Arial"/>
-                <w:sz w:val="20"/>
-                <w:szCs w:val="20"/>
-              </w:rPr>
-              <w:t xml:space="preserve"> </w:t>
-            </w:r>
-            <w:proofErr w:type="spellStart"/>
-            <w:r>
-              <w:rPr>
-                <w:rFonts w:ascii="Arial" w:hAnsi="Arial" w:cs="Arial"/>
-                <w:sz w:val="20"/>
-                <w:szCs w:val="20"/>
-              </w:rPr>
-              <w:t>can</w:t>
-            </w:r>
-            <w:proofErr w:type="spellEnd"/>
-            <w:r>
-              <w:rPr>
-                <w:rFonts w:ascii="Arial" w:hAnsi="Arial" w:cs="Arial"/>
-                <w:sz w:val="20"/>
-                <w:szCs w:val="20"/>
-              </w:rPr>
-              <w:t xml:space="preserve"> </w:t>
-            </w:r>
-            <w:r>
-              <w:rPr>
-                <w:rFonts w:ascii="Arial" w:hAnsi="Arial" w:cs="Arial"/>
-                <w:sz w:val="20"/>
-                <w:szCs w:val="20"/>
-                <w:lang w:val="en-US"/>
-              </w:rPr>
-              <w:t>change selection</w:t>
-            </w:r>
-            <w:r>
-              <w:rPr>
-                <w:rFonts w:ascii="Arial" w:hAnsi="Arial" w:cs="Arial"/>
-                <w:sz w:val="20"/>
-                <w:szCs w:val="20"/>
-              </w:rPr>
-              <w:t xml:space="preserve"> </w:t>
-            </w:r>
-            <w:proofErr w:type="spellStart"/>
-            <w:r>
-              <w:rPr>
-                <w:rFonts w:ascii="Arial" w:hAnsi="Arial" w:cs="Arial"/>
-                <w:sz w:val="20"/>
-                <w:szCs w:val="20"/>
-              </w:rPr>
-              <w:t>between</w:t>
-            </w:r>
-            <w:proofErr w:type="spellEnd"/>
-            <w:r>
-              <w:rPr>
-                <w:rFonts w:ascii="Arial" w:hAnsi="Arial" w:cs="Arial"/>
-                <w:sz w:val="20"/>
-                <w:szCs w:val="20"/>
-              </w:rPr>
-              <w:t xml:space="preserve"> 3</w:t>
-            </w:r>
-            <w:r>
-              <w:rPr>
-                <w:rFonts w:ascii="Arial" w:hAnsi="Arial" w:cs="Arial"/>
-                <w:sz w:val="20"/>
-                <w:szCs w:val="20"/>
-                <w:lang w:val="en-US"/>
-              </w:rPr>
-              <w:t>, 30, 31</w:t>
-            </w:r>
-            <w:r>
-              <w:rPr>
-                <w:rFonts w:ascii="Arial" w:hAnsi="Arial" w:cs="Arial"/>
-                <w:sz w:val="20"/>
-                <w:szCs w:val="20"/>
-              </w:rPr>
-              <w:t xml:space="preserve"> </w:t>
-            </w:r>
-            <w:proofErr w:type="spellStart"/>
-            <w:r>
-              <w:rPr>
-                <w:rFonts w:ascii="Arial" w:hAnsi="Arial" w:cs="Arial"/>
-                <w:sz w:val="20"/>
-                <w:szCs w:val="20"/>
-              </w:rPr>
-              <w:t>items</w:t>
-            </w:r>
-            <w:proofErr w:type="spellEnd"/>
-            <w:r>
-              <w:rPr>
-                <w:rFonts w:ascii="Arial" w:hAnsi="Arial" w:cs="Arial"/>
-                <w:sz w:val="20"/>
-                <w:szCs w:val="20"/>
-                <w:lang w:val="en-US"/>
-              </w:rPr>
-              <w:t>?</w:t>
-            </w:r>
-            <w:r>
-              <w:rPr>
-                <w:rFonts w:ascii="Arial" w:hAnsi="Arial" w:cs="Arial"/>
-                <w:color w:val="0000FF"/>
-                <w:sz w:val="20"/>
-                <w:szCs w:val="20"/>
-                <w:lang w:val="en-US"/>
-              </w:rPr>
-              <w:t xml:space="preserve"> </w:t>
-            </w:r>
-            <w:r>
-              <w:rPr>
-                <w:rFonts w:ascii="Arial" w:hAnsi="Arial" w:cs="Arial"/>
-                <w:color w:val="336699"/>
-                <w:sz w:val="20"/>
-                <w:szCs w:val="20"/>
-                <w:lang w:val="en-US"/>
-              </w:rPr>
-              <w:t xml:space="preserve">(by left-click of mouse or </w:t>
-            </w:r>
-            <w:bookmarkStart w:id="1" w:name="_GoBack"/>
-            <w:bookmarkEnd w:id="1"/>
-            <w:r>
-              <w:rPr>
-                <w:rFonts w:ascii="Arial" w:hAnsi="Arial" w:cs="Arial"/>
-                <w:color w:val="336699"/>
-                <w:sz w:val="20"/>
-                <w:szCs w:val="20"/>
-                <w:lang w:val="en-US"/>
-              </w:rPr>
-              <w:t xml:space="preserve">with </w:t>
+            <w:r>
+              <w:rPr>
+                <w:rFonts w:ascii="Arial" w:hAnsi="Arial" w:cs="Arial"/>
+                <w:color w:val="336699"/>
+                <w:sz w:val="20"/>
+                <w:szCs w:val="20"/>
+                <w:lang w:val="en-US"/>
+              </w:rPr>
+              <w:t xml:space="preserve">(by left-click of mouse or with </w:t>
             </w:r>
             <w:r>
               <w:rPr>

</xml_diff>